<commit_message>
Plan written for LaTeX sheet
</commit_message>
<xml_diff>
--- a/LabSheets/Week_10.docx
+++ b/LabSheets/Week_10.docx
@@ -24,13 +24,52 @@
     </w:p>
     <w:p>
       <w:r>
-        <w:t xml:space="preserve">pics (LaTeX but also HTML)</w:t>
-      </w:r>
-    </w:p>
-    <w:p>
-      <w:r>
-        <w:t xml:space="preserve">In this week:...</w:t>
-      </w:r>
+        <w:drawing>
+          <wp:inline>
+            <wp:extent cx="8343900" cy="3797300"/>
+            <wp:effectExtent b="0" l="0" r="0" t="0"/>
+            <wp:docPr descr="" id="1" name="Picture"/>
+            <a:graphic>
+              <a:graphicData uri="http://schemas.openxmlformats.org/drawingml/2006/picture">
+                <pic:pic>
+                  <pic:nvPicPr>
+                    <pic:cNvPr descr="./Images/W10-img01.png" id="0" name="Picture"/>
+                    <pic:cNvPicPr>
+                      <a:picLocks noChangeArrowheads="1" noChangeAspect="1"/>
+                    </pic:cNvPicPr>
+                  </pic:nvPicPr>
+                  <pic:blipFill>
+                    <a:blip r:embed="image1"/>
+                    <a:stretch>
+                      <a:fillRect/>
+                    </a:stretch>
+                  </pic:blipFill>
+                  <pic:spPr bwMode="auto">
+                    <a:xfrm>
+                      <a:off x="0" y="0"/>
+                      <a:ext cx="8343900" cy="3797300"/>
+                    </a:xfrm>
+                    <a:prstGeom prst="rect">
+                      <a:avLst/>
+                    </a:prstGeom>
+                    <a:noFill/>
+                    <a:ln w="9525">
+                      <a:noFill/>
+                      <a:headEnd/>
+                      <a:tailEnd/>
+                    </a:ln>
+                  </pic:spPr>
+                </pic:pic>
+              </a:graphicData>
+            </a:graphic>
+          </wp:inline>
+        </w:drawing>
+      </w:r>
+    </w:p>
+    <w:p>
+      <w:pPr>
+        <w:pStyle w:val="ImageCaption"/>
+      </w:pPr>
     </w:p>
     <w:p>
       <w:pPr>
@@ -39,6 +78,15 @@
           <w:ilvl w:val="0"/>
         </w:numPr>
       </w:pPr>
+      <w:r>
+        <w:rPr>
+          <w:b/>
+        </w:rPr>
+        <w:t xml:space="preserve">TICKABLE</w:t>
+      </w:r>
+      <w:r>
+        <w:t xml:space="preserve"> </w:t>
+      </w:r>
       <w:r>
         <w:t xml:space="preserve">Open up TeXworks which should open a blank document. Write the following LaTeX code:</w:t>
       </w:r>
@@ -157,7 +205,7 @@
                     </pic:cNvPicPr>
                   </pic:nvPicPr>
                   <pic:blipFill>
-                    <a:blip r:embed="image1"/>
+                    <a:blip r:embed="image2"/>
                     <a:stretch>
                       <a:fillRect/>
                     </a:stretch>
@@ -303,7 +351,372 @@
         </w:numPr>
       </w:pPr>
       <w:r>
-        <w:t xml:space="preserve">Basic document 3.</w:t>
+        <w:rPr>
+          <w:b/>
+        </w:rPr>
+        <w:t xml:space="preserve">TICKABLE</w:t>
+      </w:r>
+      <w:r>
+        <w:t xml:space="preserve"> </w:t>
+      </w:r>
+      <w:r>
+        <w:t xml:space="preserve">The following keys are used to type text in a source file:</w:t>
+      </w:r>
+    </w:p>
+    <w:p>
+      <w:pPr>
+        <w:pStyle w:val="SourceCode"/>
+        <w:numPr>
+          <w:numId w:val="1"/>
+          <w:ilvl w:val="0"/>
+        </w:numPr>
+      </w:pPr>
+      <w:r>
+        <w:rPr>
+          <w:rStyle w:val="VerbatimChar"/>
+        </w:rPr>
+        <w:t xml:space="preserve">a-z A-Z 0-9</w:t>
+      </w:r>
+      <w:br/>
+      <w:r>
+        <w:rPr>
+          <w:rStyle w:val="VerbatimChar"/>
+        </w:rPr>
+        <w:t xml:space="preserve">+ = * / ( ) [ ]</w:t>
+      </w:r>
+    </w:p>
+    <w:p>
+      <w:pPr>
+        <w:numPr>
+          <w:numId w:val="1"/>
+          <w:ilvl w:val="0"/>
+        </w:numPr>
+      </w:pPr>
+      <w:r>
+        <w:t xml:space="preserve">The following punctuation marks:</w:t>
+      </w:r>
+    </w:p>
+    <w:p>
+      <w:pPr>
+        <w:pStyle w:val="SourceCode"/>
+        <w:numPr>
+          <w:numId w:val="1"/>
+          <w:ilvl w:val="0"/>
+        </w:numPr>
+      </w:pPr>
+      <w:r>
+        <w:rPr>
+          <w:rStyle w:val="VerbatimChar"/>
+        </w:rPr>
+        <w:t xml:space="preserve">' ? ! : ` ' -</w:t>
+      </w:r>
+    </w:p>
+    <w:p>
+      <w:pPr>
+        <w:numPr>
+          <w:numId w:val="1"/>
+          <w:ilvl w:val="0"/>
+        </w:numPr>
+      </w:pPr>
+      <w:r>
+        <w:t xml:space="preserve">Finally there are 13 special keys that are used in commands:</w:t>
+      </w:r>
+    </w:p>
+    <w:p>
+      <w:pPr>
+        <w:pStyle w:val="SourceCode"/>
+        <w:numPr>
+          <w:numId w:val="1"/>
+          <w:ilvl w:val="0"/>
+        </w:numPr>
+      </w:pPr>
+      <w:r>
+        <w:rPr>
+          <w:rStyle w:val="VerbatimChar"/>
+        </w:rPr>
+        <w:t xml:space="preserve"># $ % &amp; ~ _ ^ \ { } @ " |</w:t>
+      </w:r>
+    </w:p>
+    <w:p>
+      <w:pPr>
+        <w:numPr>
+          <w:numId w:val="1"/>
+          <w:ilvl w:val="0"/>
+        </w:numPr>
+      </w:pPr>
+      <w:r>
+        <w:t xml:space="preserve">For example,</w:t>
+      </w:r>
+      <w:r>
+        <w:t xml:space="preserve"> </w:t>
+      </w:r>
+      <w:r>
+        <w:rPr>
+          <w:rStyle w:val="VerbatimChar"/>
+        </w:rPr>
+        <w:t xml:space="preserve">%</w:t>
+      </w:r>
+      <w:r>
+        <w:t xml:space="preserve"> </w:t>
+      </w:r>
+      <w:r>
+        <w:t xml:space="preserve">sign is used to denote comments in LaTeX (like</w:t>
+      </w:r>
+      <w:r>
+        <w:t xml:space="preserve"> </w:t>
+      </w:r>
+      <w:r>
+        <w:rPr>
+          <w:rStyle w:val="VerbatimChar"/>
+        </w:rPr>
+        <w:t xml:space="preserve">#</w:t>
+      </w:r>
+      <w:r>
+        <w:t xml:space="preserve"> </w:t>
+      </w:r>
+      <w:r>
+        <w:t xml:space="preserve">in Python or Sage). Modify your python script so that it looks like the following and compile it:</w:t>
+      </w:r>
+    </w:p>
+    <w:p>
+      <w:pPr>
+        <w:pStyle w:val="SourceCode"/>
+        <w:numPr>
+          <w:numId w:val="1"/>
+          <w:ilvl w:val="0"/>
+        </w:numPr>
+      </w:pPr>
+      <w:r>
+        <w:rPr>
+          <w:rStyle w:val="VerbatimChar"/>
+        </w:rPr>
+        <w:t xml:space="preserve">\documentclass{article} % There are various classes of documents, we will see a few later.</w:t>
+      </w:r>
+      <w:br/>
+      <w:r>
+        <w:rPr>
+          <w:rStyle w:val="VerbatimChar"/>
+        </w:rPr>
+        <w:t xml:space="preserve"/>
+      </w:r>
+      <w:br/>
+      <w:r>
+        <w:rPr>
+          <w:rStyle w:val="VerbatimChar"/>
+        </w:rPr>
+        <w:t xml:space="preserve">\begin{document} % This line start the document</w:t>
+      </w:r>
+      <w:br/>
+      <w:r>
+        <w:rPr>
+          <w:rStyle w:val="VerbatimChar"/>
+        </w:rPr>
+        <w:t xml:space="preserve">Hello, world!</w:t>
+      </w:r>
+      <w:br/>
+      <w:r>
+        <w:rPr>
+          <w:rStyle w:val="VerbatimChar"/>
+        </w:rPr>
+        <w:t xml:space="preserve">\end{document}</w:t>
+      </w:r>
+    </w:p>
+    <w:p>
+      <w:pPr>
+        <w:numPr>
+          <w:numId w:val="4"/>
+          <w:ilvl w:val="0"/>
+        </w:numPr>
+      </w:pPr>
+      <w:r>
+        <w:t xml:space="preserve">Title</w:t>
+      </w:r>
+    </w:p>
+    <w:p>
+      <w:pPr>
+        <w:numPr>
+          <w:numId w:val="4"/>
+          <w:ilvl w:val="0"/>
+        </w:numPr>
+      </w:pPr>
+      <w:r>
+        <w:t xml:space="preserve">Abstract</w:t>
+      </w:r>
+    </w:p>
+    <w:p>
+      <w:pPr>
+        <w:numPr>
+          <w:numId w:val="4"/>
+          <w:ilvl w:val="0"/>
+        </w:numPr>
+      </w:pPr>
+      <w:r>
+        <w:t xml:space="preserve">Lists</w:t>
+      </w:r>
+    </w:p>
+    <w:p>
+      <w:pPr>
+        <w:numPr>
+          <w:numId w:val="4"/>
+          <w:ilvl w:val="0"/>
+        </w:numPr>
+      </w:pPr>
+      <w:r>
+        <w:t xml:space="preserve">Tables</w:t>
+      </w:r>
+    </w:p>
+    <w:p>
+      <w:pPr>
+        <w:numPr>
+          <w:numId w:val="4"/>
+          <w:ilvl w:val="0"/>
+        </w:numPr>
+      </w:pPr>
+      <w:r>
+        <w:t xml:space="preserve">Sections</w:t>
+      </w:r>
+    </w:p>
+    <w:p>
+      <w:pPr>
+        <w:numPr>
+          <w:numId w:val="4"/>
+          <w:ilvl w:val="0"/>
+        </w:numPr>
+      </w:pPr>
+      <w:r>
+        <w:t xml:space="preserve">Pictures</w:t>
+      </w:r>
+    </w:p>
+    <w:p>
+      <w:pPr>
+        <w:numPr>
+          <w:numId w:val="4"/>
+          <w:ilvl w:val="0"/>
+        </w:numPr>
+      </w:pPr>
+      <w:r>
+        <w:t xml:space="preserve">Drawings</w:t>
+      </w:r>
+    </w:p>
+    <w:p>
+      <w:pPr>
+        <w:numPr>
+          <w:numId w:val="4"/>
+          <w:ilvl w:val="0"/>
+        </w:numPr>
+      </w:pPr>
+      <w:r>
+        <w:t xml:space="preserve">Bibliography</w:t>
+      </w:r>
+    </w:p>
+    <w:p>
+      <w:pPr>
+        <w:numPr>
+          <w:numId w:val="4"/>
+          <w:ilvl w:val="0"/>
+        </w:numPr>
+      </w:pPr>
+      <w:r>
+        <w:t xml:space="preserve">Mathematics</w:t>
+      </w:r>
+    </w:p>
+    <w:p>
+      <w:pPr>
+        <w:numPr>
+          <w:numId w:val="4"/>
+          <w:ilvl w:val="0"/>
+        </w:numPr>
+      </w:pPr>
+      <w:r>
+        <w:t xml:space="preserve">Math in Text</w:t>
+      </w:r>
+    </w:p>
+    <w:p>
+      <w:pPr>
+        <w:numPr>
+          <w:numId w:val="4"/>
+          <w:ilvl w:val="0"/>
+        </w:numPr>
+      </w:pPr>
+      <w:r>
+        <w:t xml:space="preserve">Displayed mathematics</w:t>
+      </w:r>
+    </w:p>
+    <w:p>
+      <w:pPr>
+        <w:numPr>
+          <w:numId w:val="4"/>
+          <w:ilvl w:val="0"/>
+        </w:numPr>
+      </w:pPr>
+      <w:r>
+        <w:t xml:space="preserve">Text in Maths</w:t>
+      </w:r>
+    </w:p>
+    <w:p>
+      <w:pPr>
+        <w:numPr>
+          <w:numId w:val="4"/>
+          <w:ilvl w:val="0"/>
+        </w:numPr>
+      </w:pPr>
+      <w:r>
+        <w:t xml:space="preserve">Arithmetic operators</w:t>
+      </w:r>
+    </w:p>
+    <w:p>
+      <w:pPr>
+        <w:numPr>
+          <w:numId w:val="4"/>
+          <w:ilvl w:val="0"/>
+        </w:numPr>
+      </w:pPr>
+      <w:r>
+        <w:t xml:space="preserve">Integrals</w:t>
+      </w:r>
+    </w:p>
+    <w:p>
+      <w:pPr>
+        <w:numPr>
+          <w:numId w:val="4"/>
+          <w:ilvl w:val="0"/>
+        </w:numPr>
+      </w:pPr>
+      <w:r>
+        <w:t xml:space="preserve">Matrices</w:t>
+      </w:r>
+    </w:p>
+    <w:p>
+      <w:pPr>
+        <w:numPr>
+          <w:numId w:val="4"/>
+          <w:ilvl w:val="0"/>
+        </w:numPr>
+      </w:pPr>
+      <w:r>
+        <w:t xml:space="preserve">Align</w:t>
+      </w:r>
+    </w:p>
+    <w:p>
+      <w:pPr>
+        <w:numPr>
+          <w:numId w:val="4"/>
+          <w:ilvl w:val="0"/>
+        </w:numPr>
+      </w:pPr>
+      <w:r>
+        <w:t xml:space="preserve">Cases</w:t>
+      </w:r>
+    </w:p>
+    <w:p>
+      <w:pPr>
+        <w:numPr>
+          <w:numId w:val="4"/>
+          <w:ilvl w:val="0"/>
+        </w:numPr>
+      </w:pPr>
+      <w:r>
+        <w:t xml:space="preserve">Beamer</w:t>
       </w:r>
     </w:p>
   </w:body>

</xml_diff>

<commit_message>
Still working through LaTeX
</commit_message>
<xml_diff>
--- a/LabSheets/Week_10.docx
+++ b/LabSheets/Week_10.docx
@@ -529,7 +529,77 @@
         </w:numPr>
       </w:pPr>
       <w:r>
-        <w:t xml:space="preserve">Title</w:t>
+        <w:t xml:space="preserve">In general all the code that comes before the</w:t>
+      </w:r>
+      <w:r>
+        <w:t xml:space="preserve"> </w:t>
+      </w:r>
+      <w:r>
+        <w:rPr>
+          <w:rStyle w:val="VerbatimChar"/>
+        </w:rPr>
+        <w:t xml:space="preserve">\begin{document}</w:t>
+      </w:r>
+      <w:r>
+        <w:t xml:space="preserve"> </w:t>
+      </w:r>
+      <w:r>
+        <w:t xml:space="preserve">statement is called the 'preamble' and is used to set a title for the document, call certain packages as well as various other things. The following code (to be inserted in the preamble of your document) sets a title:</w:t>
+      </w:r>
+    </w:p>
+    <w:p>
+      <w:pPr>
+        <w:pStyle w:val="SourceCode"/>
+        <w:numPr>
+          <w:numId w:val="1"/>
+          <w:ilvl w:val="0"/>
+        </w:numPr>
+      </w:pPr>
+      <w:r>
+        <w:rPr>
+          <w:rStyle w:val="VerbatimChar"/>
+        </w:rPr>
+        <w:t xml:space="preserve">\title{Choose a title}</w:t>
+      </w:r>
+      <w:br/>
+      <w:r>
+        <w:rPr>
+          <w:rStyle w:val="VerbatimChar"/>
+        </w:rPr>
+        <w:t xml:space="preserve">\author{V Knight}</w:t>
+      </w:r>
+      <w:br/>
+      <w:r>
+        <w:rPr>
+          <w:rStyle w:val="VerbatimChar"/>
+        </w:rPr>
+        <w:t xml:space="preserve">\date{\today}</w:t>
+      </w:r>
+    </w:p>
+    <w:p>
+      <w:pPr>
+        <w:numPr>
+          <w:numId w:val="1"/>
+          <w:ilvl w:val="0"/>
+        </w:numPr>
+      </w:pPr>
+      <w:r>
+        <w:t xml:space="preserve">If you compile your document this won't include the title in the output. To do so you need to include the following line (in the main body):</w:t>
+      </w:r>
+    </w:p>
+    <w:p>
+      <w:pPr>
+        <w:pStyle w:val="SourceCode"/>
+        <w:numPr>
+          <w:numId w:val="1"/>
+          <w:ilvl w:val="0"/>
+        </w:numPr>
+      </w:pPr>
+      <w:r>
+        <w:rPr>
+          <w:rStyle w:val="VerbatimChar"/>
+        </w:rPr>
+        <w:t xml:space="preserve">\maketitle</w:t>
       </w:r>
     </w:p>
     <w:p>
@@ -540,7 +610,36 @@
         </w:numPr>
       </w:pPr>
       <w:r>
-        <w:t xml:space="preserve">Abstract</w:t>
+        <w:t xml:space="preserve">The following will add an abstract to your document:</w:t>
+      </w:r>
+    </w:p>
+    <w:p>
+      <w:pPr>
+        <w:pStyle w:val="SourceCode"/>
+        <w:numPr>
+          <w:numId w:val="1"/>
+          <w:ilvl w:val="0"/>
+        </w:numPr>
+      </w:pPr>
+      <w:r>
+        <w:rPr>
+          <w:rStyle w:val="VerbatimChar"/>
+        </w:rPr>
+        <w:t xml:space="preserve">\begin{abstract}</w:t>
+      </w:r>
+      <w:br/>
+      <w:r>
+        <w:rPr>
+          <w:rStyle w:val="VerbatimChar"/>
+        </w:rPr>
+        <w:t xml:space="preserve">This document contains some basic LaTeX code that will be useful to me in the future.</w:t>
+      </w:r>
+      <w:br/>
+      <w:r>
+        <w:rPr>
+          <w:rStyle w:val="VerbatimChar"/>
+        </w:rPr>
+        <w:t xml:space="preserve">\end{abstract}</w:t>
       </w:r>
     </w:p>
     <w:p>
@@ -551,7 +650,113 @@
         </w:numPr>
       </w:pPr>
       <w:r>
-        <w:t xml:space="preserve">Lists</w:t>
+        <w:t xml:space="preserve">There are various ways to obtain lists:</w:t>
+      </w:r>
+    </w:p>
+    <w:p>
+      <w:pPr>
+        <w:pStyle w:val="SourceCode"/>
+        <w:numPr>
+          <w:numId w:val="1"/>
+          <w:ilvl w:val="0"/>
+        </w:numPr>
+      </w:pPr>
+      <w:r>
+        <w:rPr>
+          <w:rStyle w:val="VerbatimChar"/>
+        </w:rPr>
+        <w:t xml:space="preserve">\begin{itemize}</w:t>
+      </w:r>
+      <w:br/>
+      <w:r>
+        <w:rPr>
+          <w:rStyle w:val="VerbatimChar"/>
+        </w:rPr>
+        <w:t xml:space="preserve">    \item Unorderd item number 1</w:t>
+      </w:r>
+      <w:br/>
+      <w:r>
+        <w:rPr>
+          <w:rStyle w:val="VerbatimChar"/>
+        </w:rPr>
+        <w:t xml:space="preserve">    \item Unorderd item number 2</w:t>
+      </w:r>
+      <w:br/>
+      <w:r>
+        <w:rPr>
+          <w:rStyle w:val="VerbatimChar"/>
+        </w:rPr>
+        <w:t xml:space="preserve">\end{itemize}</w:t>
+      </w:r>
+      <w:br/>
+      <w:r>
+        <w:rPr>
+          <w:rStyle w:val="VerbatimChar"/>
+        </w:rPr>
+        <w:t xml:space="preserve"/>
+      </w:r>
+      <w:br/>
+      <w:r>
+        <w:rPr>
+          <w:rStyle w:val="VerbatimChar"/>
+        </w:rPr>
+        <w:t xml:space="preserve">\begin{enumerate}</w:t>
+      </w:r>
+      <w:br/>
+      <w:r>
+        <w:rPr>
+          <w:rStyle w:val="VerbatimChar"/>
+        </w:rPr>
+        <w:t xml:space="preserve">    \item Ordered item number 1</w:t>
+      </w:r>
+      <w:br/>
+      <w:r>
+        <w:rPr>
+          <w:rStyle w:val="VerbatimChar"/>
+        </w:rPr>
+        <w:t xml:space="preserve">    \item Ordered item number 2</w:t>
+      </w:r>
+      <w:br/>
+      <w:r>
+        <w:rPr>
+          <w:rStyle w:val="VerbatimChar"/>
+        </w:rPr>
+        <w:t xml:space="preserve">\end{enumerate}</w:t>
+      </w:r>
+    </w:p>
+    <w:p>
+      <w:pPr>
+        <w:numPr>
+          <w:numId w:val="1"/>
+          <w:ilvl w:val="0"/>
+        </w:numPr>
+      </w:pPr>
+      <w:r>
+        <w:t xml:space="preserve">Note that in</w:t>
+      </w:r>
+      <w:r>
+        <w:t xml:space="preserve"> </w:t>
+      </w:r>
+      <w:r>
+        <w:t xml:space="preserve">; indentation is not required it is just good practice. Unlike Python where specific environments are delimited by indentation levels, in</w:t>
+      </w:r>
+      <w:r>
+        <w:t xml:space="preserve"> </w:t>
+      </w:r>
+      <w:r>
+        <w:t xml:space="preserve">; they are ended by specific end statements</w:t>
+      </w:r>
+      <w:r>
+        <w:t xml:space="preserve"> </w:t>
+      </w:r>
+      <w:r>
+        <w:rPr>
+          <w:rStyle w:val="VerbatimChar"/>
+        </w:rPr>
+        <w:t xml:space="preserve">\end{enumerate}</w:t>
+      </w:r>
+      <w:r>
+        <w:t xml:space="preserve">.</w:t>
       </w:r>
     </w:p>
     <w:p>
@@ -562,161 +767,168 @@
         </w:numPr>
       </w:pPr>
       <w:r>
-        <w:t xml:space="preserve">Tables</w:t>
-      </w:r>
-    </w:p>
-    <w:p>
-      <w:pPr>
-        <w:numPr>
-          <w:numId w:val="4"/>
-          <w:ilvl w:val="0"/>
-        </w:numPr>
-      </w:pPr>
-      <w:r>
-        <w:t xml:space="preserve">Sections</w:t>
-      </w:r>
-    </w:p>
-    <w:p>
-      <w:pPr>
-        <w:numPr>
-          <w:numId w:val="4"/>
-          <w:ilvl w:val="0"/>
-        </w:numPr>
-      </w:pPr>
-      <w:r>
-        <w:t xml:space="preserve">Pictures</w:t>
-      </w:r>
-    </w:p>
-    <w:p>
-      <w:pPr>
-        <w:numPr>
-          <w:numId w:val="4"/>
-          <w:ilvl w:val="0"/>
-        </w:numPr>
-      </w:pPr>
-      <w:r>
-        <w:t xml:space="preserve">Drawings</w:t>
-      </w:r>
-    </w:p>
-    <w:p>
-      <w:pPr>
-        <w:numPr>
-          <w:numId w:val="4"/>
-          <w:ilvl w:val="0"/>
-        </w:numPr>
-      </w:pPr>
-      <w:r>
-        <w:t xml:space="preserve">Bibliography</w:t>
-      </w:r>
-    </w:p>
-    <w:p>
-      <w:pPr>
-        <w:numPr>
-          <w:numId w:val="4"/>
-          <w:ilvl w:val="0"/>
-        </w:numPr>
-      </w:pPr>
-      <w:r>
-        <w:t xml:space="preserve">Mathematics</w:t>
-      </w:r>
-    </w:p>
-    <w:p>
-      <w:pPr>
-        <w:numPr>
-          <w:numId w:val="4"/>
-          <w:ilvl w:val="0"/>
-        </w:numPr>
-      </w:pPr>
-      <w:r>
-        <w:t xml:space="preserve">Math in Text</w:t>
-      </w:r>
-    </w:p>
-    <w:p>
-      <w:pPr>
-        <w:numPr>
-          <w:numId w:val="4"/>
-          <w:ilvl w:val="0"/>
-        </w:numPr>
-      </w:pPr>
-      <w:r>
-        <w:t xml:space="preserve">Displayed mathematics</w:t>
-      </w:r>
-    </w:p>
-    <w:p>
-      <w:pPr>
-        <w:numPr>
-          <w:numId w:val="4"/>
-          <w:ilvl w:val="0"/>
-        </w:numPr>
-      </w:pPr>
-      <w:r>
-        <w:t xml:space="preserve">Text in Maths</w:t>
-      </w:r>
-    </w:p>
-    <w:p>
-      <w:pPr>
-        <w:numPr>
-          <w:numId w:val="4"/>
-          <w:ilvl w:val="0"/>
-        </w:numPr>
-      </w:pPr>
-      <w:r>
-        <w:t xml:space="preserve">Arithmetic operators</w:t>
-      </w:r>
-    </w:p>
-    <w:p>
-      <w:pPr>
-        <w:numPr>
-          <w:numId w:val="4"/>
-          <w:ilvl w:val="0"/>
-        </w:numPr>
-      </w:pPr>
-      <w:r>
-        <w:t xml:space="preserve">Integrals</w:t>
-      </w:r>
-    </w:p>
-    <w:p>
-      <w:pPr>
-        <w:numPr>
-          <w:numId w:val="4"/>
-          <w:ilvl w:val="0"/>
-        </w:numPr>
-      </w:pPr>
-      <w:r>
-        <w:t xml:space="preserve">Matrices</w:t>
-      </w:r>
-    </w:p>
-    <w:p>
-      <w:pPr>
-        <w:numPr>
-          <w:numId w:val="4"/>
-          <w:ilvl w:val="0"/>
-        </w:numPr>
-      </w:pPr>
-      <w:r>
-        <w:t xml:space="preserve">Align</w:t>
-      </w:r>
-    </w:p>
-    <w:p>
-      <w:pPr>
-        <w:numPr>
-          <w:numId w:val="4"/>
-          <w:ilvl w:val="0"/>
-        </w:numPr>
-      </w:pPr>
-      <w:r>
-        <w:t xml:space="preserve">Cases</w:t>
-      </w:r>
-    </w:p>
-    <w:p>
-      <w:pPr>
-        <w:numPr>
-          <w:numId w:val="4"/>
-          <w:ilvl w:val="0"/>
-        </w:numPr>
-      </w:pPr>
-      <w:r>
-        <w:t xml:space="preserve">Beamer</w:t>
+        <w:t xml:space="preserve">The following code creates a simple table (note the</w:t>
+      </w:r>
+      <w:r>
+        <w:t xml:space="preserve"> </w:t>
+      </w:r>
+      <w:r>
+        <w:rPr>
+          <w:rStyle w:val="VerbatimChar"/>
+        </w:rPr>
+        <w:t xml:space="preserve">c</w:t>
+      </w:r>
+      <w:r>
+        <w:t xml:space="preserve">,</w:t>
+      </w:r>
+      <w:r>
+        <w:t xml:space="preserve"> </w:t>
+      </w:r>
+      <w:r>
+        <w:rPr>
+          <w:rStyle w:val="VerbatimChar"/>
+        </w:rPr>
+        <w:t xml:space="preserve">r</w:t>
+      </w:r>
+      <w:r>
+        <w:t xml:space="preserve">, and</w:t>
+      </w:r>
+      <w:r>
+        <w:t xml:space="preserve"> </w:t>
+      </w:r>
+      <w:r>
+        <w:rPr>
+          <w:rStyle w:val="VerbatimChar"/>
+        </w:rPr>
+        <w:t xml:space="preserve">l</w:t>
+      </w:r>
+      <w:r>
+        <w:t xml:space="preserve"> </w:t>
+      </w:r>
+      <w:r>
+        <w:t xml:space="preserve">tags that indicate text alignment, experiment by changing these):</w:t>
+      </w:r>
+    </w:p>
+    <w:p>
+      <w:pPr>
+        <w:pStyle w:val="SourceCode"/>
+        <w:numPr>
+          <w:numId w:val="1"/>
+          <w:ilvl w:val="0"/>
+        </w:numPr>
+      </w:pPr>
+      <w:r>
+        <w:rPr>
+          <w:rStyle w:val="VerbatimChar"/>
+        </w:rPr>
+        <w:t xml:space="preserve">\begin{tabular}{|l|c|r|}</w:t>
+      </w:r>
+      <w:br/>
+      <w:r>
+        <w:rPr>
+          <w:rStyle w:val="VerbatimChar"/>
+        </w:rPr>
+        <w:t xml:space="preserve">    \hline</w:t>
+      </w:r>
+      <w:br/>
+      <w:r>
+        <w:rPr>
+          <w:rStyle w:val="VerbatimChar"/>
+        </w:rPr>
+        <w:t xml:space="preserve">    Name &amp; Gender &amp; Start Time\\</w:t>
+      </w:r>
+      <w:br/>
+      <w:r>
+        <w:rPr>
+          <w:rStyle w:val="VerbatimChar"/>
+        </w:rPr>
+        <w:t xml:space="preserve">    \hline</w:t>
+      </w:r>
+      <w:br/>
+      <w:r>
+        <w:rPr>
+          <w:rStyle w:val="VerbatimChar"/>
+        </w:rPr>
+        <w:t xml:space="preserve">    Angelico &amp; Male &amp; 1100\\</w:t>
+      </w:r>
+      <w:br/>
+      <w:r>
+        <w:rPr>
+          <w:rStyle w:val="VerbatimChar"/>
+        </w:rPr>
+        <w:t xml:space="preserve">    \hline</w:t>
+      </w:r>
+      <w:br/>
+      <w:r>
+        <w:rPr>
+          <w:rStyle w:val="VerbatimChar"/>
+        </w:rPr>
+        <w:t xml:space="preserve">    Leanne &amp; Female &amp; 0830\\</w:t>
+      </w:r>
+      <w:br/>
+      <w:r>
+        <w:rPr>
+          <w:rStyle w:val="VerbatimChar"/>
+        </w:rPr>
+        <w:t xml:space="preserve">    \hline</w:t>
+      </w:r>
+      <w:br/>
+      <w:r>
+        <w:rPr>
+          <w:rStyle w:val="VerbatimChar"/>
+        </w:rPr>
+        <w:t xml:space="preserve">    Lisa &amp; Female &amp; 0730\\</w:t>
+      </w:r>
+      <w:br/>
+      <w:r>
+        <w:rPr>
+          <w:rStyle w:val="VerbatimChar"/>
+        </w:rPr>
+        <w:t xml:space="preserve">    \hline</w:t>
+      </w:r>
+      <w:br/>
+      <w:r>
+        <w:rPr>
+          <w:rStyle w:val="VerbatimChar"/>
+        </w:rPr>
+        <w:t xml:space="preserve">\end{tabular}</w:t>
+      </w:r>
+    </w:p>
+    <w:p>
+      <w:pPr>
+        <w:numPr>
+          <w:numId w:val="1"/>
+          <w:ilvl w:val="0"/>
+        </w:numPr>
+      </w:pPr>
+      <w:r>
+        <w:t xml:space="preserve">In general in</w:t>
+      </w:r>
+      <w:r>
+        <w:t xml:space="preserve"> </w:t>
+      </w:r>
+      <w:r>
+        <w:t xml:space="preserve">;</w:t>
+      </w:r>
+      <w:r>
+        <w:t xml:space="preserve"> </w:t>
+      </w:r>
+      <w:r>
+        <w:rPr>
+          <w:rStyle w:val="VerbatimChar"/>
+        </w:rPr>
+        <w:t xml:space="preserve">\\</w:t>
+      </w:r>
+      <w:r>
+        <w:t xml:space="preserve"> </w:t>
+      </w:r>
+      <w:r>
+        <w:t xml:space="preserve">is used to denote a 'new line'.</w:t>
+      </w:r>
+    </w:p>
+    <w:p>
+      <w:r>
+        <w:t xml:space="preserve">7. 8. Pictures 9. Drawings 10. Bibliography 11. Mathematics 12. Math in Text 13. Displayed mathematics 14. Text in Maths 15. Arithmetic operators 16. Integrals 17. Matrices 18. Align 19. Cases 20. Beamer</w:t>
       </w:r>
     </w:p>
   </w:body>

</xml_diff>

<commit_message>
First attempt of all lab sheets done
</commit_message>
<xml_diff>
--- a/LabSheets/Week_10.docx
+++ b/LabSheets/Week_10.docx
@@ -547,6 +547,15 @@
         </w:numPr>
       </w:pPr>
       <w:r>
+        <w:rPr>
+          <w:b/>
+        </w:rPr>
+        <w:t xml:space="preserve">TICKABLE</w:t>
+      </w:r>
+      <w:r>
+        <w:t xml:space="preserve"> </w:t>
+      </w:r>
+      <w:r>
         <w:t xml:space="preserve">In general all the code that comes before the</w:t>
       </w:r>
       <w:r>
@@ -632,6 +641,15 @@
         </w:numPr>
       </w:pPr>
       <w:r>
+        <w:rPr>
+          <w:b/>
+        </w:rPr>
+        <w:t xml:space="preserve">TICKABLE</w:t>
+      </w:r>
+      <w:r>
+        <w:t xml:space="preserve"> </w:t>
+      </w:r>
+      <w:r>
         <w:t xml:space="preserve">The following will add an abstract to your document:</w:t>
       </w:r>
     </w:p>
@@ -676,6 +694,15 @@
         </w:numPr>
       </w:pPr>
       <w:r>
+        <w:rPr>
+          <w:b/>
+        </w:rPr>
+        <w:t xml:space="preserve">TICKABLE</w:t>
+      </w:r>
+      <w:r>
+        <w:t xml:space="preserve"> </w:t>
+      </w:r>
+      <w:r>
         <w:t xml:space="preserve">There are various ways to obtain lists:</w:t>
       </w:r>
     </w:p>
@@ -809,6 +836,15 @@
         </w:numPr>
       </w:pPr>
       <w:r>
+        <w:rPr>
+          <w:b/>
+        </w:rPr>
+        <w:t xml:space="preserve">TICKABLE</w:t>
+      </w:r>
+      <w:r>
+        <w:t xml:space="preserve"> </w:t>
+      </w:r>
+      <w:r>
         <w:t xml:space="preserve">The following code creates a simple table (note the</w:t>
       </w:r>
       <w:r>
@@ -996,6 +1032,15 @@
         </w:numPr>
       </w:pPr>
       <w:r>
+        <w:rPr>
+          <w:b/>
+        </w:rPr>
+        <w:t xml:space="preserve">TICKABLE</w:t>
+      </w:r>
+      <w:r>
+        <w:t xml:space="preserve"> </w:t>
+      </w:r>
+      <w:r>
         <w:t xml:space="preserve">To include a picture is straightforward in LaTeX. We make use of the</w:t>
       </w:r>
       <w:r>
@@ -1145,6 +1190,15 @@
         </w:numPr>
       </w:pPr>
       <w:r>
+        <w:rPr>
+          <w:b/>
+        </w:rPr>
+        <w:t xml:space="preserve">TICKABLE</w:t>
+      </w:r>
+      <w:r>
+        <w:t xml:space="preserve"> </w:t>
+      </w:r>
+      <w:r>
         <w:t xml:space="preserve">Graphs, pictures and diagrams can thus be created in any software of choice (Sage, inkscape, google drive etc...) and then included as required</w:t>
       </w:r>
       <w:r>
@@ -1425,7 +1479,322 @@
         </w:numPr>
       </w:pPr>
       <w:r>
-        <w:t xml:space="preserve">Sections</w:t>
+        <w:rPr>
+          <w:b/>
+        </w:rPr>
+        <w:t xml:space="preserve">TICKABLE</w:t>
+      </w:r>
+      <w:r>
+        <w:t xml:space="preserve"> </w:t>
+      </w:r>
+      <w:r>
+        <w:t xml:space="preserve">It is possible to organise parts of a document using 'sections':</w:t>
+      </w:r>
+    </w:p>
+    <w:p>
+      <w:pPr>
+        <w:pStyle w:val="SourceCode"/>
+        <w:numPr>
+          <w:numId w:val="1"/>
+          <w:ilvl w:val="0"/>
+        </w:numPr>
+      </w:pPr>
+      <w:r>
+        <w:rPr>
+          <w:rStyle w:val="VerbatimChar"/>
+        </w:rPr>
+        <w:t xml:space="preserve">\section{My first section}</w:t>
+      </w:r>
+      <w:r>
+        <w:cr/>
+      </w:r>
+      <w:r>
+        <w:rPr>
+          <w:rStyle w:val="VerbatimChar"/>
+        </w:rPr>
+        <w:t xml:space="preserve"/>
+      </w:r>
+      <w:r>
+        <w:cr/>
+      </w:r>
+      <w:r>
+        <w:rPr>
+          <w:rStyle w:val="VerbatimChar"/>
+        </w:rPr>
+        <w:t xml:space="preserve">This is a section with a few subsections.</w:t>
+      </w:r>
+      <w:r>
+        <w:cr/>
+      </w:r>
+      <w:r>
+        <w:rPr>
+          <w:rStyle w:val="VerbatimChar"/>
+        </w:rPr>
+        <w:t xml:space="preserve"/>
+      </w:r>
+      <w:r>
+        <w:cr/>
+      </w:r>
+      <w:r>
+        <w:rPr>
+          <w:rStyle w:val="VerbatimChar"/>
+        </w:rPr>
+        <w:t xml:space="preserve">\subsection{A part of my first section}</w:t>
+      </w:r>
+      <w:r>
+        <w:cr/>
+      </w:r>
+      <w:r>
+        <w:rPr>
+          <w:rStyle w:val="VerbatimChar"/>
+        </w:rPr>
+        <w:t xml:space="preserve"/>
+      </w:r>
+      <w:r>
+        <w:cr/>
+      </w:r>
+      <w:r>
+        <w:rPr>
+          <w:rStyle w:val="VerbatimChar"/>
+        </w:rPr>
+        <w:t xml:space="preserve">Here I could write about the problem I'm trying to solve.</w:t>
+      </w:r>
+      <w:r>
+        <w:cr/>
+      </w:r>
+      <w:r>
+        <w:rPr>
+          <w:rStyle w:val="VerbatimChar"/>
+        </w:rPr>
+        <w:t xml:space="preserve"/>
+      </w:r>
+      <w:r>
+        <w:cr/>
+      </w:r>
+      <w:r>
+        <w:rPr>
+          <w:rStyle w:val="VerbatimChar"/>
+        </w:rPr>
+        <w:t xml:space="preserve">\subsection{Another part of my first section}</w:t>
+      </w:r>
+      <w:r>
+        <w:cr/>
+      </w:r>
+      <w:r>
+        <w:rPr>
+          <w:rStyle w:val="VerbatimChar"/>
+        </w:rPr>
+        <w:t xml:space="preserve"/>
+      </w:r>
+      <w:r>
+        <w:cr/>
+      </w:r>
+      <w:r>
+        <w:rPr>
+          <w:rStyle w:val="VerbatimChar"/>
+        </w:rPr>
+        <w:t xml:space="preserve">In this subsection I could solve the problem.</w:t>
+      </w:r>
+      <w:r>
+        <w:cr/>
+      </w:r>
+      <w:r>
+        <w:rPr>
+          <w:rStyle w:val="VerbatimChar"/>
+        </w:rPr>
+        <w:t xml:space="preserve"/>
+      </w:r>
+      <w:r>
+        <w:cr/>
+      </w:r>
+      <w:r>
+        <w:rPr>
+          <w:rStyle w:val="VerbatimChar"/>
+        </w:rPr>
+        <w:t xml:space="preserve">\subsubsection{Further fragmentation...}</w:t>
+      </w:r>
+      <w:r>
+        <w:cr/>
+      </w:r>
+      <w:r>
+        <w:rPr>
+          <w:rStyle w:val="VerbatimChar"/>
+        </w:rPr>
+        <w:t xml:space="preserve"/>
+      </w:r>
+      <w:r>
+        <w:cr/>
+      </w:r>
+      <w:r>
+        <w:rPr>
+          <w:rStyle w:val="VerbatimChar"/>
+        </w:rPr>
+        <w:t xml:space="preserve">\section{My second section}</w:t>
+      </w:r>
+      <w:r>
+        <w:cr/>
+      </w:r>
+      <w:r>
+        <w:rPr>
+          <w:rStyle w:val="VerbatimChar"/>
+        </w:rPr>
+        <w:t xml:space="preserve"/>
+      </w:r>
+      <w:r>
+        <w:cr/>
+      </w:r>
+      <w:r>
+        <w:rPr>
+          <w:rStyle w:val="VerbatimChar"/>
+        </w:rPr>
+        <w:t xml:space="preserve">etc...</w:t>
+      </w:r>
+    </w:p>
+    <w:p>
+      <w:pPr>
+        <w:numPr>
+          <w:numId w:val="1"/>
+          <w:ilvl w:val="0"/>
+        </w:numPr>
+      </w:pPr>
+      <w:r>
+        <w:t xml:space="preserve">We can include labels to sections so that we can refer to them:</w:t>
+      </w:r>
+    </w:p>
+    <w:p>
+      <w:pPr>
+        <w:pStyle w:val="SourceCode"/>
+        <w:numPr>
+          <w:numId w:val="1"/>
+          <w:ilvl w:val="0"/>
+        </w:numPr>
+      </w:pPr>
+      <w:r>
+        <w:rPr>
+          <w:rStyle w:val="VerbatimChar"/>
+        </w:rPr>
+        <w:t xml:space="preserve">\section{My first section}\label{first_section}</w:t>
+      </w:r>
+      <w:r>
+        <w:cr/>
+      </w:r>
+      <w:r>
+        <w:rPr>
+          <w:rStyle w:val="VerbatimChar"/>
+        </w:rPr>
+        <w:t xml:space="preserve"/>
+      </w:r>
+      <w:r>
+        <w:cr/>
+      </w:r>
+      <w:r>
+        <w:rPr>
+          <w:rStyle w:val="VerbatimChar"/>
+        </w:rPr>
+        <w:t xml:space="preserve">\section{My second section}\label{second_section}</w:t>
+      </w:r>
+      <w:r>
+        <w:cr/>
+      </w:r>
+      <w:r>
+        <w:rPr>
+          <w:rStyle w:val="VerbatimChar"/>
+        </w:rPr>
+        <w:t xml:space="preserve"/>
+      </w:r>
+      <w:r>
+        <w:cr/>
+      </w:r>
+      <w:r>
+        <w:rPr>
+          <w:rStyle w:val="VerbatimChar"/>
+        </w:rPr>
+        <w:t xml:space="preserve">In Section \ref{first_section} we saw that...</w:t>
+      </w:r>
+    </w:p>
+    <w:p>
+      <w:pPr>
+        <w:numPr>
+          <w:numId w:val="1"/>
+          <w:ilvl w:val="0"/>
+        </w:numPr>
+      </w:pPr>
+      <w:r>
+        <w:t xml:space="preserve">When compiling one needs to compile twice:</w:t>
+      </w:r>
+    </w:p>
+    <w:p>
+      <w:pPr>
+        <w:numPr>
+          <w:numId w:val="6"/>
+          <w:ilvl w:val="1"/>
+        </w:numPr>
+      </w:pPr>
+      <w:r>
+        <w:t xml:space="preserve">The first time to find all the labels;</w:t>
+      </w:r>
+    </w:p>
+    <w:p>
+      <w:pPr>
+        <w:numPr>
+          <w:numId w:val="6"/>
+          <w:ilvl w:val="1"/>
+        </w:numPr>
+      </w:pPr>
+      <w:r>
+        <w:t xml:space="preserve">The second time to match the labels to the references.</w:t>
+      </w:r>
+    </w:p>
+    <w:p>
+      <w:pPr>
+        <w:numPr>
+          <w:numId w:val="1"/>
+          <w:ilvl w:val="0"/>
+        </w:numPr>
+      </w:pPr>
+      <w:r>
+        <w:t xml:space="preserve">If you are using writelatex then this happens automatically.</w:t>
+      </w:r>
+    </w:p>
+    <w:p>
+      <w:pPr>
+        <w:numPr>
+          <w:numId w:val="1"/>
+          <w:ilvl w:val="0"/>
+        </w:numPr>
+      </w:pPr>
+      <w:r>
+        <w:t xml:space="preserve">Note, labels can be using in conjunction with</w:t>
+      </w:r>
+      <w:r>
+        <w:t xml:space="preserve"> </w:t>
+      </w:r>
+      <w:r>
+        <w:rPr>
+          <w:rStyle w:val="VerbatimChar"/>
+        </w:rPr>
+        <w:t xml:space="preserve">tabular</w:t>
+      </w:r>
+      <w:r>
+        <w:t xml:space="preserve"> </w:t>
+      </w:r>
+      <w:r>
+        <w:t xml:space="preserve">(for tables) and</w:t>
+      </w:r>
+      <w:r>
+        <w:t xml:space="preserve"> </w:t>
+      </w:r>
+      <w:r>
+        <w:rPr>
+          <w:rStyle w:val="VerbatimChar"/>
+        </w:rPr>
+        <w:t xml:space="preserve">figure</w:t>
+      </w:r>
+      <w:r>
+        <w:t xml:space="preserve"> </w:t>
+      </w:r>
+      <w:r>
+        <w:t xml:space="preserve">(for images) environments.</w:t>
       </w:r>
     </w:p>
     <w:p>
@@ -1436,7 +1805,256 @@
         </w:numPr>
       </w:pPr>
       <w:r>
-        <w:t xml:space="preserve">Bibliography</w:t>
+        <w:rPr>
+          <w:b/>
+        </w:rPr>
+        <w:t xml:space="preserve">TICKABLE</w:t>
+      </w:r>
+      <w:r>
+        <w:t xml:space="preserve"> </w:t>
+      </w:r>
+      <w:r>
+        <w:t xml:space="preserve">To create a bibliography we need to store the bibliographic information in a separate 'bibtex' file. In this file you include bibliographic information for the various references you might have.</w:t>
+      </w:r>
+    </w:p>
+    <w:p>
+      <w:pPr>
+        <w:numPr>
+          <w:numId w:val="1"/>
+          <w:ilvl w:val="0"/>
+        </w:numPr>
+      </w:pPr>
+      <w:r>
+        <w:t xml:space="preserve">The following is the code for a book on LaTeX. Save the following in a separate file:</w:t>
+      </w:r>
+      <w:r>
+        <w:t xml:space="preserve"> </w:t>
+      </w:r>
+      <w:r>
+        <w:rPr>
+          <w:rStyle w:val="VerbatimChar"/>
+        </w:rPr>
+        <w:t xml:space="preserve">bibliography.bib</w:t>
+      </w:r>
+      <w:r>
+        <w:t xml:space="preserve">:</w:t>
+      </w:r>
+    </w:p>
+    <w:p>
+      <w:pPr>
+        <w:pStyle w:val="SourceCode"/>
+        <w:numPr>
+          <w:numId w:val="1"/>
+          <w:ilvl w:val="0"/>
+        </w:numPr>
+      </w:pPr>
+      <w:r>
+        <w:rPr>
+          <w:rStyle w:val="VerbatimChar"/>
+        </w:rPr>
+        <w:t xml:space="preserve">@book{Gratzer2007,</w:t>
+      </w:r>
+      <w:r>
+        <w:cr/>
+      </w:r>
+      <w:r>
+        <w:rPr>
+          <w:rStyle w:val="VerbatimChar"/>
+        </w:rPr>
+        <w:t xml:space="preserve">author = {Gr\"{a}tzer, George},</w:t>
+      </w:r>
+      <w:r>
+        <w:cr/>
+      </w:r>
+      <w:r>
+        <w:rPr>
+          <w:rStyle w:val="VerbatimChar"/>
+        </w:rPr>
+        <w:t xml:space="preserve">publisher = {Springer},</w:t>
+      </w:r>
+      <w:r>
+        <w:cr/>
+      </w:r>
+      <w:r>
+        <w:rPr>
+          <w:rStyle w:val="VerbatimChar"/>
+        </w:rPr>
+        <w:t xml:space="preserve">title = {{More Math Into LaTeX: A Guide for</w:t>
+      </w:r>
+      <w:r>
+        <w:cr/>
+      </w:r>
+      <w:r>
+        <w:rPr>
+          <w:rStyle w:val="VerbatimChar"/>
+        </w:rPr>
+        <w:t xml:space="preserve">Documentation and Presentation}},</w:t>
+      </w:r>
+      <w:r>
+        <w:cr/>
+      </w:r>
+      <w:r>
+        <w:rPr>
+          <w:rStyle w:val="VerbatimChar"/>
+        </w:rPr>
+        <w:t xml:space="preserve">year = {2007}</w:t>
+      </w:r>
+      <w:r>
+        <w:cr/>
+      </w:r>
+      <w:r>
+        <w:rPr>
+          <w:rStyle w:val="VerbatimChar"/>
+        </w:rPr>
+        <w:t xml:space="preserve">}</w:t>
+      </w:r>
+    </w:p>
+    <w:p>
+      <w:pPr>
+        <w:numPr>
+          <w:numId w:val="1"/>
+          <w:ilvl w:val="0"/>
+        </w:numPr>
+      </w:pPr>
+      <w:r>
+        <w:t xml:space="preserve">We can then reference the 'key' (for the above it is Gratzer2007) for any document in the bibliography file using the following:</w:t>
+      </w:r>
+    </w:p>
+    <w:p>
+      <w:pPr>
+        <w:pStyle w:val="SourceCode"/>
+        <w:numPr>
+          <w:numId w:val="1"/>
+          <w:ilvl w:val="0"/>
+        </w:numPr>
+      </w:pPr>
+      <w:r>
+        <w:rPr>
+          <w:rStyle w:val="VerbatimChar"/>
+        </w:rPr>
+        <w:t xml:space="preserve">A very helpful reference for LaTeX is \cite{Gratzer2007}.</w:t>
+      </w:r>
+    </w:p>
+    <w:p>
+      <w:pPr>
+        <w:numPr>
+          <w:numId w:val="1"/>
+          <w:ilvl w:val="0"/>
+        </w:numPr>
+      </w:pPr>
+      <w:r>
+        <w:t xml:space="preserve">We need to however include a pointer towards the bibliography, at the end of the document include:</w:t>
+      </w:r>
+    </w:p>
+    <w:p>
+      <w:pPr>
+        <w:numPr>
+          <w:numId w:val="1"/>
+          <w:ilvl w:val="0"/>
+        </w:numPr>
+      </w:pPr>
+      <w:r>
+        <w:t xml:space="preserve">We now need to compile a document twice (as above to find all internal references for sections, figure etc...)</w:t>
+      </w:r>
+      <w:r>
+        <w:t xml:space="preserve"> </w:t>
+      </w:r>
+      <w:r>
+        <w:rPr>
+          <w:b/>
+        </w:rPr>
+        <w:t xml:space="preserve">and then</w:t>
+      </w:r>
+      <w:r>
+        <w:t xml:space="preserve"> </w:t>
+      </w:r>
+      <w:r>
+        <w:t xml:space="preserve">we compile the bibliography with</w:t>
+      </w:r>
+      <w:r>
+        <w:t xml:space="preserve"> </w:t>
+      </w:r>
+      <w:r>
+        <w:rPr>
+          <w:rStyle w:val="VerbatimChar"/>
+        </w:rPr>
+        <w:t xml:space="preserve">bibtex</w:t>
+      </w:r>
+      <w:r>
+        <w:t xml:space="preserve"> </w:t>
+      </w:r>
+      <w:r>
+        <w:t xml:space="preserve">and then we need to compile one last time to match the bibliography items with the citations.</w:t>
+      </w:r>
+    </w:p>
+    <w:p>
+      <w:pPr>
+        <w:numPr>
+          <w:numId w:val="1"/>
+          <w:ilvl w:val="0"/>
+        </w:numPr>
+      </w:pPr>
+      <w:r>
+        <w:drawing>
+          <wp:inline>
+            <wp:extent cx="2908300" cy="3784600"/>
+            <wp:effectExtent b="0" l="0" r="0" t="0"/>
+            <wp:docPr descr="" id="1" name="Picture"/>
+            <a:graphic>
+              <a:graphicData uri="http://schemas.openxmlformats.org/drawingml/2006/picture">
+                <pic:pic>
+                  <pic:nvPicPr>
+                    <pic:cNvPr descr="./Images/W10-img02.png" id="0" name="Picture"/>
+                    <pic:cNvPicPr>
+                      <a:picLocks noChangeArrowheads="1" noChangeAspect="1"/>
+                    </pic:cNvPicPr>
+                  </pic:nvPicPr>
+                  <pic:blipFill>
+                    <a:blip r:embed="rId26"/>
+                    <a:stretch>
+                      <a:fillRect/>
+                    </a:stretch>
+                  </pic:blipFill>
+                  <pic:spPr bwMode="auto">
+                    <a:xfrm>
+                      <a:off x="0" y="0"/>
+                      <a:ext cx="2908300" cy="3784600"/>
+                    </a:xfrm>
+                    <a:prstGeom prst="rect">
+                      <a:avLst/>
+                    </a:prstGeom>
+                    <a:noFill/>
+                    <a:ln w="9525">
+                      <a:noFill/>
+                      <a:headEnd/>
+                      <a:tailEnd/>
+                    </a:ln>
+                  </pic:spPr>
+                </pic:pic>
+              </a:graphicData>
+            </a:graphic>
+          </wp:inline>
+        </w:drawing>
+      </w:r>
+    </w:p>
+    <w:p>
+      <w:pPr>
+        <w:pStyle w:val="ImageCaption"/>
+        <w:numPr>
+          <w:numId w:val="1"/>
+          <w:ilvl w:val="0"/>
+        </w:numPr>
+      </w:pPr>
+    </w:p>
+    <w:p>
+      <w:pPr>
+        <w:numPr>
+          <w:numId w:val="1"/>
+          <w:ilvl w:val="0"/>
+        </w:numPr>
+      </w:pPr>
+      <w:r>
+        <w:t xml:space="preserve">If you are using writelatex then this happens automatically.</w:t>
       </w:r>
     </w:p>
     <w:p>
@@ -1447,7 +2065,31 @@
         </w:numPr>
       </w:pPr>
       <w:r>
-        <w:t xml:space="preserve">Mathematics</w:t>
+        <w:rPr>
+          <w:b/>
+        </w:rPr>
+        <w:t xml:space="preserve">TICKABLE</w:t>
+      </w:r>
+      <w:r>
+        <w:t xml:space="preserve"> </w:t>
+      </w:r>
+      <w:r>
+        <w:t xml:space="preserve">Typesetting mathematics is LaTeX's strength. Add the following to your document:</w:t>
+      </w:r>
+    </w:p>
+    <w:p>
+      <w:pPr>
+        <w:pStyle w:val="SourceCode"/>
+        <w:numPr>
+          <w:numId w:val="1"/>
+          <w:ilvl w:val="0"/>
+        </w:numPr>
+      </w:pPr>
+      <w:r>
+        <w:rPr>
+          <w:rStyle w:val="VerbatimChar"/>
+        </w:rPr>
+        <w:t xml:space="preserve">Mathematics can be typed in to \LaTeX\ as $x^2$ and/or \((a+b)^2=a^2+2ab+b^2\).</w:t>
       </w:r>
     </w:p>
     <w:p>
@@ -1458,7 +2100,31 @@
         </w:numPr>
       </w:pPr>
       <w:r>
-        <w:t xml:space="preserve">Math in Text</w:t>
+        <w:rPr>
+          <w:b/>
+        </w:rPr>
+        <w:t xml:space="preserve">TICKABLE</w:t>
+      </w:r>
+      <w:r>
+        <w:t xml:space="preserve"> </w:t>
+      </w:r>
+      <w:r>
+        <w:t xml:space="preserve">The previous code showed how to include mathematics in text (_inline). We can also include mathematics in display mode. Add the following to your document:</w:t>
+      </w:r>
+    </w:p>
+    <w:p>
+      <w:pPr>
+        <w:pStyle w:val="SourceCode"/>
+        <w:numPr>
+          <w:numId w:val="1"/>
+          <w:ilvl w:val="0"/>
+        </w:numPr>
+      </w:pPr>
+      <w:r>
+        <w:rPr>
+          <w:rStyle w:val="VerbatimChar"/>
+        </w:rPr>
+        <w:t xml:space="preserve">$$\sum_{i=1}^{n}i=\frac{n(n+1)}{2}$$</w:t>
       </w:r>
     </w:p>
     <w:p>
@@ -1469,7 +2135,67 @@
         </w:numPr>
       </w:pPr>
       <w:r>
-        <w:t xml:space="preserve">Displayed mathematics</w:t>
+        <w:rPr>
+          <w:b/>
+        </w:rPr>
+        <w:t xml:space="preserve">TICKABLE</w:t>
+      </w:r>
+      <w:r>
+        <w:t xml:space="preserve"> </w:t>
+      </w:r>
+      <w:r>
+        <w:t xml:space="preserve">Mathematics can also be included in equations and referred to as for sections, pictures etc:</w:t>
+      </w:r>
+    </w:p>
+    <w:p>
+      <w:pPr>
+        <w:pStyle w:val="SourceCode"/>
+        <w:numPr>
+          <w:numId w:val="1"/>
+          <w:ilvl w:val="0"/>
+        </w:numPr>
+      </w:pPr>
+      <w:r>
+        <w:rPr>
+          <w:rStyle w:val="VerbatimChar"/>
+        </w:rPr>
+        <w:t xml:space="preserve">\begin{equation}\label{my_first_equation}</w:t>
+      </w:r>
+      <w:r>
+        <w:cr/>
+      </w:r>
+      <w:r>
+        <w:rPr>
+          <w:rStyle w:val="VerbatimChar"/>
+        </w:rPr>
+        <w:t xml:space="preserve">e=mc^2</w:t>
+      </w:r>
+      <w:r>
+        <w:cr/>
+      </w:r>
+      <w:r>
+        <w:rPr>
+          <w:rStyle w:val="VerbatimChar"/>
+        </w:rPr>
+        <w:t xml:space="preserve">\end{equation}</w:t>
+      </w:r>
+      <w:r>
+        <w:cr/>
+      </w:r>
+      <w:r>
+        <w:rPr>
+          <w:rStyle w:val="VerbatimChar"/>
+        </w:rPr>
+        <w:t xml:space="preserve"/>
+      </w:r>
+      <w:r>
+        <w:cr/>
+      </w:r>
+      <w:r>
+        <w:rPr>
+          <w:rStyle w:val="VerbatimChar"/>
+        </w:rPr>
+        <w:t xml:space="preserve">In equation (\ref{my_first_equation}) we have a very well known relationship!</w:t>
       </w:r>
     </w:p>
     <w:p>
@@ -1480,7 +2206,113 @@
         </w:numPr>
       </w:pPr>
       <w:r>
-        <w:t xml:space="preserve">Text in Maths</w:t>
+        <w:rPr>
+          <w:b/>
+        </w:rPr>
+        <w:t xml:space="preserve">TICKABLE</w:t>
+      </w:r>
+      <w:r>
+        <w:t xml:space="preserve"> </w:t>
+      </w:r>
+      <w:r>
+        <w:t xml:space="preserve">To include text within mathematics we can use the</w:t>
+      </w:r>
+      <w:r>
+        <w:t xml:space="preserve"> </w:t>
+      </w:r>
+      <w:r>
+        <w:rPr>
+          <w:rStyle w:val="VerbatimChar"/>
+        </w:rPr>
+        <w:t xml:space="preserve">text</w:t>
+      </w:r>
+      <w:r>
+        <w:t xml:space="preserve"> </w:t>
+      </w:r>
+      <w:r>
+        <w:t xml:space="preserve">command from the</w:t>
+      </w:r>
+      <w:r>
+        <w:t xml:space="preserve"> </w:t>
+      </w:r>
+      <w:r>
+        <w:rPr>
+          <w:rStyle w:val="VerbatimChar"/>
+        </w:rPr>
+        <w:t xml:space="preserve">amsmath</w:t>
+      </w:r>
+      <w:r>
+        <w:t xml:space="preserve"> </w:t>
+      </w:r>
+      <w:r>
+        <w:t xml:space="preserve">package:</w:t>
+      </w:r>
+    </w:p>
+    <w:p>
+      <w:pPr>
+        <w:pStyle w:val="SourceCode"/>
+        <w:numPr>
+          <w:numId w:val="1"/>
+          <w:ilvl w:val="0"/>
+        </w:numPr>
+      </w:pPr>
+      <w:r>
+        <w:rPr>
+          <w:rStyle w:val="VerbatimChar"/>
+        </w:rPr>
+        <w:t xml:space="preserve">$$x^2 = 1 \text{ implies} x=\pm1$$</w:t>
+      </w:r>
+    </w:p>
+    <w:p>
+      <w:pPr>
+        <w:numPr>
+          <w:numId w:val="1"/>
+          <w:ilvl w:val="0"/>
+        </w:numPr>
+      </w:pPr>
+      <w:r>
+        <w:t xml:space="preserve">(be sure to include</w:t>
+      </w:r>
+      <w:r>
+        <w:t xml:space="preserve"> </w:t>
+      </w:r>
+      <w:r>
+        <w:rPr>
+          <w:rStyle w:val="VerbatimChar"/>
+        </w:rPr>
+        <w:t xml:space="preserve">usepackage{amsmath}</w:t>
+      </w:r>
+      <w:r>
+        <w:t xml:space="preserve"> </w:t>
+      </w:r>
+      <w:r>
+        <w:t xml:space="preserve">in the preamble.)</w:t>
+      </w:r>
+    </w:p>
+    <w:p>
+      <w:pPr>
+        <w:numPr>
+          <w:numId w:val="1"/>
+          <w:ilvl w:val="0"/>
+        </w:numPr>
+      </w:pPr>
+      <w:r>
+        <w:t xml:space="preserve">Another command that does this is</w:t>
+      </w:r>
+      <w:r>
+        <w:t xml:space="preserve"> </w:t>
+      </w:r>
+      <w:r>
+        <w:rPr>
+          <w:rStyle w:val="VerbatimChar"/>
+        </w:rPr>
+        <w:t xml:space="preserve">mbox</w:t>
+      </w:r>
+      <w:r>
+        <w:t xml:space="preserve"> </w:t>
+      </w:r>
+      <w:r>
+        <w:t xml:space="preserve">which does not require the amsmath package.</w:t>
       </w:r>
     </w:p>
     <w:p>
@@ -1491,7 +2323,121 @@
         </w:numPr>
       </w:pPr>
       <w:r>
-        <w:t xml:space="preserve">Arithmetic operators</w:t>
+        <w:rPr>
+          <w:b/>
+        </w:rPr>
+        <w:t xml:space="preserve">TICKABLE</w:t>
+      </w:r>
+      <w:r>
+        <w:t xml:space="preserve"> </w:t>
+      </w:r>
+      <w:r>
+        <w:t xml:space="preserve">Arithmetic operators are quite simple in LaTeX. Try the following:</w:t>
+      </w:r>
+    </w:p>
+    <w:p>
+      <w:pPr>
+        <w:pStyle w:val="SourceCode"/>
+        <w:numPr>
+          <w:numId w:val="1"/>
+          <w:ilvl w:val="0"/>
+        </w:numPr>
+      </w:pPr>
+      <w:r>
+        <w:rPr>
+          <w:rStyle w:val="VerbatimChar"/>
+        </w:rPr>
+        <w:t xml:space="preserve">\begin{itemize}</w:t>
+      </w:r>
+      <w:r>
+        <w:cr/>
+      </w:r>
+      <w:r>
+        <w:rPr>
+          <w:rStyle w:val="VerbatimChar"/>
+        </w:rPr>
+        <w:t xml:space="preserve">    \item $a+b$</w:t>
+      </w:r>
+      <w:r>
+        <w:cr/>
+      </w:r>
+      <w:r>
+        <w:rPr>
+          <w:rStyle w:val="VerbatimChar"/>
+        </w:rPr>
+        <w:t xml:space="preserve">    \item $a-b$</w:t>
+      </w:r>
+      <w:r>
+        <w:cr/>
+      </w:r>
+      <w:r>
+        <w:rPr>
+          <w:rStyle w:val="VerbatimChar"/>
+        </w:rPr>
+        <w:t xml:space="preserve">    \item $-a$</w:t>
+      </w:r>
+      <w:r>
+        <w:cr/>
+      </w:r>
+      <w:r>
+        <w:rPr>
+          <w:rStyle w:val="VerbatimChar"/>
+        </w:rPr>
+        <w:t xml:space="preserve">    \item $ab$</w:t>
+      </w:r>
+      <w:r>
+        <w:cr/>
+      </w:r>
+      <w:r>
+        <w:rPr>
+          <w:rStyle w:val="VerbatimChar"/>
+        </w:rPr>
+        <w:t xml:space="preserve">    \item $a\cdot b$</w:t>
+      </w:r>
+      <w:r>
+        <w:cr/>
+      </w:r>
+      <w:r>
+        <w:rPr>
+          <w:rStyle w:val="VerbatimChar"/>
+        </w:rPr>
+        <w:t xml:space="preserve">    \item $a\times b$</w:t>
+      </w:r>
+      <w:r>
+        <w:cr/>
+      </w:r>
+      <w:r>
+        <w:rPr>
+          <w:rStyle w:val="VerbatimChar"/>
+        </w:rPr>
+        <w:t xml:space="preserve">    \item $a/b$</w:t>
+      </w:r>
+      <w:r>
+        <w:cr/>
+      </w:r>
+      <w:r>
+        <w:rPr>
+          <w:rStyle w:val="VerbatimChar"/>
+        </w:rPr>
+        <w:t xml:space="preserve">    \item ${a\over b}$</w:t>
+      </w:r>
+      <w:r>
+        <w:cr/>
+      </w:r>
+      <w:r>
+        <w:rPr>
+          <w:rStyle w:val="VerbatimChar"/>
+        </w:rPr>
+        <w:t xml:space="preserve">    \item $\frac{a}{b}$</w:t>
+      </w:r>
+      <w:r>
+        <w:cr/>
+      </w:r>
+      <w:r>
+        <w:rPr>
+          <w:rStyle w:val="VerbatimChar"/>
+        </w:rPr>
+        <w:t xml:space="preserve">\end{itemize}</w:t>
       </w:r>
     </w:p>
     <w:p>
@@ -1502,7 +2448,31 @@
         </w:numPr>
       </w:pPr>
       <w:r>
-        <w:t xml:space="preserve">Integrals</w:t>
+        <w:rPr>
+          <w:b/>
+        </w:rPr>
+        <w:t xml:space="preserve">TICKABLE</w:t>
+      </w:r>
+      <w:r>
+        <w:t xml:space="preserve"> </w:t>
+      </w:r>
+      <w:r>
+        <w:t xml:space="preserve">Experiment with the following to see how to obtain integrals in LaTeX:</w:t>
+      </w:r>
+    </w:p>
+    <w:p>
+      <w:pPr>
+        <w:pStyle w:val="SourceCode"/>
+        <w:numPr>
+          <w:numId w:val="1"/>
+          <w:ilvl w:val="0"/>
+        </w:numPr>
+      </w:pPr>
+      <w:r>
+        <w:rPr>
+          <w:rStyle w:val="VerbatimChar"/>
+        </w:rPr>
+        <w:t xml:space="preserve">$$\int_{0}^{\pi}x^2\,dx$$</w:t>
       </w:r>
     </w:p>
     <w:p>
@@ -1513,7 +2483,105 @@
         </w:numPr>
       </w:pPr>
       <w:r>
-        <w:t xml:space="preserve">Matrices</w:t>
+        <w:rPr>
+          <w:b/>
+        </w:rPr>
+        <w:t xml:space="preserve">TICKABLE</w:t>
+      </w:r>
+      <w:r>
+        <w:t xml:space="preserve"> </w:t>
+      </w:r>
+      <w:r>
+        <w:t xml:space="preserve">The following code gives a 3 by 2 matrix:</w:t>
+      </w:r>
+    </w:p>
+    <w:p>
+      <w:pPr>
+        <w:pStyle w:val="SourceCode"/>
+        <w:numPr>
+          <w:numId w:val="1"/>
+          <w:ilvl w:val="0"/>
+        </w:numPr>
+      </w:pPr>
+      <w:r>
+        <w:rPr>
+          <w:rStyle w:val="VerbatimChar"/>
+        </w:rPr>
+        <w:t xml:space="preserve">$$\begin{pmatrix}</w:t>
+      </w:r>
+      <w:r>
+        <w:cr/>
+      </w:r>
+      <w:r>
+        <w:rPr>
+          <w:rStyle w:val="VerbatimChar"/>
+        </w:rPr>
+        <w:t xml:space="preserve">a&amp;b\\</w:t>
+      </w:r>
+      <w:r>
+        <w:cr/>
+      </w:r>
+      <w:r>
+        <w:rPr>
+          <w:rStyle w:val="VerbatimChar"/>
+        </w:rPr>
+        <w:t xml:space="preserve">c&amp;d\\</w:t>
+      </w:r>
+      <w:r>
+        <w:cr/>
+      </w:r>
+      <w:r>
+        <w:rPr>
+          <w:rStyle w:val="VerbatimChar"/>
+        </w:rPr>
+        <w:t xml:space="preserve">e&amp;f\\</w:t>
+      </w:r>
+      <w:r>
+        <w:cr/>
+      </w:r>
+      <w:r>
+        <w:rPr>
+          <w:rStyle w:val="VerbatimChar"/>
+        </w:rPr>
+        <w:t xml:space="preserve">\end{pmatrix}$$</w:t>
+      </w:r>
+    </w:p>
+    <w:p>
+      <w:pPr>
+        <w:numPr>
+          <w:numId w:val="1"/>
+          <w:ilvl w:val="0"/>
+        </w:numPr>
+      </w:pPr>
+      <w:r>
+        <w:t xml:space="preserve">Experiment with</w:t>
+      </w:r>
+      <w:r>
+        <w:t xml:space="preserve"> </w:t>
+      </w:r>
+      <w:r>
+        <w:rPr>
+          <w:rStyle w:val="VerbatimChar"/>
+        </w:rPr>
+        <w:t xml:space="preserve">\begin{matrix}</w:t>
+      </w:r>
+      <w:r>
+        <w:t xml:space="preserve"> </w:t>
+      </w:r>
+      <w:r>
+        <w:t xml:space="preserve">and</w:t>
+      </w:r>
+      <w:r>
+        <w:t xml:space="preserve"> </w:t>
+      </w:r>
+      <w:r>
+        <w:rPr>
+          <w:rStyle w:val="VerbatimChar"/>
+        </w:rPr>
+        <w:t xml:space="preserve">\begin{vmatrix}</w:t>
+      </w:r>
+      <w:r>
+        <w:t xml:space="preserve">.</w:t>
       </w:r>
     </w:p>
     <w:p>
@@ -1524,7 +2592,129 @@
         </w:numPr>
       </w:pPr>
       <w:r>
-        <w:t xml:space="preserve">Align</w:t>
+        <w:rPr>
+          <w:b/>
+        </w:rPr>
+        <w:t xml:space="preserve">TICKABLE</w:t>
+      </w:r>
+      <w:r>
+        <w:t xml:space="preserve"> </w:t>
+      </w:r>
+      <w:r>
+        <w:t xml:space="preserve">It is possible to create aligned mathematics using:</w:t>
+      </w:r>
+    </w:p>
+    <w:p>
+      <w:pPr>
+        <w:pStyle w:val="SourceCode"/>
+        <w:numPr>
+          <w:numId w:val="1"/>
+          <w:ilvl w:val="0"/>
+        </w:numPr>
+      </w:pPr>
+      <w:r>
+        <w:rPr>
+          <w:rStyle w:val="VerbatimChar"/>
+        </w:rPr>
+        <w:t xml:space="preserve">\begin{align}</w:t>
+      </w:r>
+      <w:r>
+        <w:cr/>
+      </w:r>
+      <w:r>
+        <w:rPr>
+          <w:rStyle w:val="VerbatimChar"/>
+        </w:rPr>
+        <w:t xml:space="preserve">    (x+h)^2-x^2&amp;=x^2+2xh+h^2-x^2\nonumber\\</w:t>
+      </w:r>
+      <w:r>
+        <w:cr/>
+      </w:r>
+      <w:r>
+        <w:rPr>
+          <w:rStyle w:val="VerbatimChar"/>
+        </w:rPr>
+        <w:t xml:space="preserve">    &amp;=2xh+h^2\nonumber\\</w:t>
+      </w:r>
+      <w:r>
+        <w:cr/>
+      </w:r>
+      <w:r>
+        <w:rPr>
+          <w:rStyle w:val="VerbatimChar"/>
+        </w:rPr>
+        <w:t xml:space="preserve">    &amp;=h(2x+h)\nonumber</w:t>
+      </w:r>
+      <w:r>
+        <w:cr/>
+      </w:r>
+      <w:r>
+        <w:rPr>
+          <w:rStyle w:val="VerbatimChar"/>
+        </w:rPr>
+        <w:t xml:space="preserve">\end{align}</w:t>
+      </w:r>
+    </w:p>
+    <w:p>
+      <w:pPr>
+        <w:numPr>
+          <w:numId w:val="1"/>
+          <w:ilvl w:val="0"/>
+        </w:numPr>
+      </w:pPr>
+      <w:r>
+        <w:t xml:space="preserve">Annotated text can also be added:</w:t>
+      </w:r>
+    </w:p>
+    <w:p>
+      <w:pPr>
+        <w:pStyle w:val="SourceCode"/>
+        <w:numPr>
+          <w:numId w:val="1"/>
+          <w:ilvl w:val="0"/>
+        </w:numPr>
+      </w:pPr>
+      <w:r>
+        <w:rPr>
+          <w:rStyle w:val="VerbatimChar"/>
+        </w:rPr>
+        <w:t xml:space="preserve">\begin{align}</w:t>
+      </w:r>
+      <w:r>
+        <w:cr/>
+      </w:r>
+      <w:r>
+        <w:rPr>
+          <w:rStyle w:val="VerbatimChar"/>
+        </w:rPr>
+        <w:t xml:space="preserve">    (x+h)^2-x^2&amp;=x^2+2xh+h^2-x^2&amp;&amp;\text{(by distributivity)}\\</w:t>
+      </w:r>
+      <w:r>
+        <w:cr/>
+      </w:r>
+      <w:r>
+        <w:rPr>
+          <w:rStyle w:val="VerbatimChar"/>
+        </w:rPr>
+        <w:t xml:space="preserve">    &amp;=2xh+h^2&amp;&amp;\text{(by subtraction)}\\</w:t>
+      </w:r>
+      <w:r>
+        <w:cr/>
+      </w:r>
+      <w:r>
+        <w:rPr>
+          <w:rStyle w:val="VerbatimChar"/>
+        </w:rPr>
+        <w:t xml:space="preserve">    &amp;=h(2x+h)&amp;&amp;\text{(by factorisation)}</w:t>
+      </w:r>
+      <w:r>
+        <w:cr/>
+      </w:r>
+      <w:r>
+        <w:rPr>
+          <w:rStyle w:val="VerbatimChar"/>
+        </w:rPr>
+        <w:t xml:space="preserve">\end{align}</w:t>
       </w:r>
     </w:p>
     <w:p>
@@ -1535,7 +2725,76 @@
         </w:numPr>
       </w:pPr>
       <w:r>
-        <w:t xml:space="preserve">Cases</w:t>
+        <w:rPr>
+          <w:b/>
+        </w:rPr>
+        <w:t xml:space="preserve">TICKABLE</w:t>
+      </w:r>
+      <w:r>
+        <w:t xml:space="preserve"> </w:t>
+      </w:r>
+      <w:r>
+        <w:t xml:space="preserve">Finally we can create partitioned statements:</w:t>
+      </w:r>
+    </w:p>
+    <w:p>
+      <w:pPr>
+        <w:pStyle w:val="SourceCode"/>
+        <w:numPr>
+          <w:numId w:val="1"/>
+          <w:ilvl w:val="0"/>
+        </w:numPr>
+      </w:pPr>
+      <w:r>
+        <w:rPr>
+          <w:rStyle w:val="VerbatimChar"/>
+        </w:rPr>
+        <w:t xml:space="preserve">$$</w:t>
+      </w:r>
+      <w:r>
+        <w:cr/>
+      </w:r>
+      <w:r>
+        <w:rPr>
+          <w:rStyle w:val="VerbatimChar"/>
+        </w:rPr>
+        <w:t xml:space="preserve">1+(-1)^n=\begin{cases}</w:t>
+      </w:r>
+      <w:r>
+        <w:cr/>
+      </w:r>
+      <w:r>
+        <w:rPr>
+          <w:rStyle w:val="VerbatimChar"/>
+        </w:rPr>
+        <w:t xml:space="preserve">            0,&amp; \text{if $n$ odd}\\</w:t>
+      </w:r>
+      <w:r>
+        <w:cr/>
+      </w:r>
+      <w:r>
+        <w:rPr>
+          <w:rStyle w:val="VerbatimChar"/>
+        </w:rPr>
+        <w:t xml:space="preserve">            2,&amp; \text{if $n$ even}</w:t>
+      </w:r>
+      <w:r>
+        <w:cr/>
+      </w:r>
+      <w:r>
+        <w:rPr>
+          <w:rStyle w:val="VerbatimChar"/>
+        </w:rPr>
+        <w:t xml:space="preserve">         \end{cases}</w:t>
+      </w:r>
+      <w:r>
+        <w:cr/>
+      </w:r>
+      <w:r>
+        <w:rPr>
+          <w:rStyle w:val="VerbatimChar"/>
+        </w:rPr>
+        <w:t xml:space="preserve">$$</w:t>
       </w:r>
     </w:p>
     <w:p>
@@ -1546,7 +2805,458 @@
         </w:numPr>
       </w:pPr>
       <w:r>
-        <w:t xml:space="preserve">Beamer</w:t>
+        <w:rPr>
+          <w:b/>
+        </w:rPr>
+        <w:t xml:space="preserve">TICKABLE</w:t>
+      </w:r>
+      <w:r>
+        <w:t xml:space="preserve"> </w:t>
+      </w:r>
+      <w:r>
+        <w:t xml:space="preserve">It is possible to create high quality presentation in LaTeX. To do this we use the</w:t>
+      </w:r>
+      <w:r>
+        <w:t xml:space="preserve"> </w:t>
+      </w:r>
+      <w:r>
+        <w:rPr>
+          <w:rStyle w:val="VerbatimChar"/>
+        </w:rPr>
+        <w:t xml:space="preserve">beamer</w:t>
+      </w:r>
+      <w:r>
+        <w:t xml:space="preserve"> </w:t>
+      </w:r>
+      <w:r>
+        <w:t xml:space="preserve">document class:</w:t>
+      </w:r>
+    </w:p>
+    <w:p>
+      <w:pPr>
+        <w:pStyle w:val="SourceCode"/>
+        <w:numPr>
+          <w:numId w:val="1"/>
+          <w:ilvl w:val="0"/>
+        </w:numPr>
+      </w:pPr>
+      <w:r>
+        <w:rPr>
+          <w:rStyle w:val="VerbatimChar"/>
+        </w:rPr>
+        <w:t xml:space="preserve">\documentclass{beamer}</w:t>
+      </w:r>
+      <w:r>
+        <w:cr/>
+      </w:r>
+      <w:r>
+        <w:rPr>
+          <w:rStyle w:val="VerbatimChar"/>
+        </w:rPr>
+        <w:t xml:space="preserve">\begin{document}</w:t>
+      </w:r>
+      <w:r>
+        <w:cr/>
+      </w:r>
+      <w:r>
+        <w:rPr>
+          <w:rStyle w:val="VerbatimChar"/>
+        </w:rPr>
+        <w:t xml:space="preserve"/>
+      </w:r>
+      <w:r>
+        <w:cr/>
+      </w:r>
+      <w:r>
+        <w:rPr>
+          <w:rStyle w:val="VerbatimChar"/>
+        </w:rPr>
+        <w:t xml:space="preserve">\frame{This is my first slide.}</w:t>
+      </w:r>
+      <w:r>
+        <w:cr/>
+      </w:r>
+      <w:r>
+        <w:rPr>
+          <w:rStyle w:val="VerbatimChar"/>
+        </w:rPr>
+        <w:t xml:space="preserve"/>
+      </w:r>
+      <w:r>
+        <w:cr/>
+      </w:r>
+      <w:r>
+        <w:rPr>
+          <w:rStyle w:val="VerbatimChar"/>
+        </w:rPr>
+        <w:t xml:space="preserve">\frame{This is my second slide.}</w:t>
+      </w:r>
+      <w:r>
+        <w:cr/>
+      </w:r>
+      <w:r>
+        <w:rPr>
+          <w:rStyle w:val="VerbatimChar"/>
+        </w:rPr>
+        <w:t xml:space="preserve"/>
+      </w:r>
+      <w:r>
+        <w:cr/>
+      </w:r>
+      <w:r>
+        <w:rPr>
+          <w:rStyle w:val="VerbatimChar"/>
+        </w:rPr>
+        <w:t xml:space="preserve">\end{document}</w:t>
+      </w:r>
+    </w:p>
+    <w:p>
+      <w:pPr>
+        <w:numPr>
+          <w:numId w:val="1"/>
+          <w:ilvl w:val="0"/>
+        </w:numPr>
+      </w:pPr>
+      <w:r>
+        <w:t xml:space="preserve">Try one of the following themes in the preamble of your document to change the look of your slides.</w:t>
+      </w:r>
+    </w:p>
+    <w:p>
+      <w:pPr>
+        <w:pStyle w:val="SourceCode"/>
+        <w:numPr>
+          <w:numId w:val="1"/>
+          <w:ilvl w:val="0"/>
+        </w:numPr>
+      </w:pPr>
+      <w:r>
+        <w:rPr>
+          <w:rStyle w:val="VerbatimChar"/>
+        </w:rPr>
+        <w:t xml:space="preserve">\usetheme{default}</w:t>
+      </w:r>
+      <w:r>
+        <w:cr/>
+      </w:r>
+      <w:r>
+        <w:rPr>
+          <w:rStyle w:val="VerbatimChar"/>
+        </w:rPr>
+        <w:t xml:space="preserve">\usetheme{Boadilla}</w:t>
+      </w:r>
+      <w:r>
+        <w:cr/>
+      </w:r>
+      <w:r>
+        <w:rPr>
+          <w:rStyle w:val="VerbatimChar"/>
+        </w:rPr>
+        <w:t xml:space="preserve">\usetheme{Madrid}</w:t>
+      </w:r>
+      <w:r>
+        <w:cr/>
+      </w:r>
+      <w:r>
+        <w:rPr>
+          <w:rStyle w:val="VerbatimChar"/>
+        </w:rPr>
+        <w:t xml:space="preserve">\usetheme{Montpellier}</w:t>
+      </w:r>
+      <w:r>
+        <w:cr/>
+      </w:r>
+      <w:r>
+        <w:rPr>
+          <w:rStyle w:val="VerbatimChar"/>
+        </w:rPr>
+        <w:t xml:space="preserve">\usetheme{Warsaw}</w:t>
+      </w:r>
+      <w:r>
+        <w:cr/>
+      </w:r>
+      <w:r>
+        <w:rPr>
+          <w:rStyle w:val="VerbatimChar"/>
+        </w:rPr>
+        <w:t xml:space="preserve">\usetheme{Copenhagen}</w:t>
+      </w:r>
+      <w:r>
+        <w:cr/>
+      </w:r>
+      <w:r>
+        <w:rPr>
+          <w:rStyle w:val="VerbatimChar"/>
+        </w:rPr>
+        <w:t xml:space="preserve">\usetheme{Goettingen}</w:t>
+      </w:r>
+      <w:r>
+        <w:cr/>
+      </w:r>
+      <w:r>
+        <w:rPr>
+          <w:rStyle w:val="VerbatimChar"/>
+        </w:rPr>
+        <w:t xml:space="preserve">\usetheme{Hannover}</w:t>
+      </w:r>
+      <w:r>
+        <w:cr/>
+      </w:r>
+      <w:r>
+        <w:rPr>
+          <w:rStyle w:val="VerbatimChar"/>
+        </w:rPr>
+        <w:t xml:space="preserve">\usetheme{Berkeley}</w:t>
+      </w:r>
+    </w:p>
+    <w:p>
+      <w:pPr>
+        <w:numPr>
+          <w:numId w:val="5"/>
+          <w:ilvl w:val="0"/>
+        </w:numPr>
+      </w:pPr>
+      <w:r>
+        <w:rPr>
+          <w:b/>
+        </w:rPr>
+        <w:t xml:space="preserve">TICKABLE</w:t>
+      </w:r>
+      <w:r>
+        <w:t xml:space="preserve"> </w:t>
+      </w:r>
+      <w:r>
+        <w:t xml:space="preserve">Most of the LaTeX code you have learnt so far an be used without much change in a beamer presentation within the</w:t>
+      </w:r>
+      <w:r>
+        <w:t xml:space="preserve"> </w:t>
+      </w:r>
+      <w:r>
+        <w:rPr>
+          <w:rStyle w:val="VerbatimChar"/>
+        </w:rPr>
+        <w:t xml:space="preserve">frame</w:t>
+      </w:r>
+      <w:r>
+        <w:t xml:space="preserve"> </w:t>
+      </w:r>
+      <w:r>
+        <w:t xml:space="preserve">environment. There are however a few particularities:</w:t>
+      </w:r>
+    </w:p>
+    <w:p>
+      <w:pPr>
+        <w:numPr>
+          <w:numId w:val="1"/>
+          <w:ilvl w:val="0"/>
+        </w:numPr>
+      </w:pPr>
+      <w:r>
+        <w:t xml:space="preserve">To make a title, you need to use the</w:t>
+      </w:r>
+      <w:r>
+        <w:t xml:space="preserve"> </w:t>
+      </w:r>
+      <w:r>
+        <w:rPr>
+          <w:rStyle w:val="VerbatimChar"/>
+        </w:rPr>
+        <w:t xml:space="preserve">\titlepage</w:t>
+      </w:r>
+      <w:r>
+        <w:t xml:space="preserve"> </w:t>
+      </w:r>
+      <w:r>
+        <w:t xml:space="preserve">instead of the</w:t>
+      </w:r>
+      <w:r>
+        <w:t xml:space="preserve"> </w:t>
+      </w:r>
+      <w:r>
+        <w:rPr>
+          <w:rStyle w:val="VerbatimChar"/>
+        </w:rPr>
+        <w:t xml:space="preserve">\maketitle</w:t>
+      </w:r>
+      <w:r>
+        <w:t xml:space="preserve"> </w:t>
+      </w:r>
+      <w:r>
+        <w:t xml:space="preserve">command:</w:t>
+      </w:r>
+    </w:p>
+    <w:p>
+      <w:pPr>
+        <w:pStyle w:val="SourceCode"/>
+        <w:numPr>
+          <w:numId w:val="1"/>
+          <w:ilvl w:val="0"/>
+        </w:numPr>
+      </w:pPr>
+      <w:r>
+        <w:rPr>
+          <w:rStyle w:val="VerbatimChar"/>
+        </w:rPr>
+        <w:t xml:space="preserve">\begin{frame}</w:t>
+      </w:r>
+      <w:r>
+        <w:cr/>
+      </w:r>
+      <w:r>
+        <w:rPr>
+          <w:rStyle w:val="VerbatimChar"/>
+        </w:rPr>
+        <w:t xml:space="preserve">    \titlepage</w:t>
+      </w:r>
+      <w:r>
+        <w:cr/>
+      </w:r>
+      <w:r>
+        <w:rPr>
+          <w:rStyle w:val="VerbatimChar"/>
+        </w:rPr>
+        <w:t xml:space="preserve">\end{frame}</w:t>
+      </w:r>
+    </w:p>
+    <w:p>
+      <w:pPr>
+        <w:numPr>
+          <w:numId w:val="1"/>
+          <w:ilvl w:val="0"/>
+        </w:numPr>
+      </w:pPr>
+      <w:r>
+        <w:t xml:space="preserve">We can also have frame titles and sections as before in a Beamer document:</w:t>
+      </w:r>
+    </w:p>
+    <w:p>
+      <w:pPr>
+        <w:pStyle w:val="SourceCode"/>
+        <w:numPr>
+          <w:numId w:val="1"/>
+          <w:ilvl w:val="0"/>
+        </w:numPr>
+      </w:pPr>
+      <w:r>
+        <w:rPr>
+          <w:rStyle w:val="VerbatimChar"/>
+        </w:rPr>
+        <w:t xml:space="preserve">\frame{\frametitle{Overview}</w:t>
+      </w:r>
+      <w:r>
+        <w:cr/>
+      </w:r>
+      <w:r>
+        <w:rPr>
+          <w:rStyle w:val="VerbatimChar"/>
+        </w:rPr>
+        <w:t xml:space="preserve">    \tableofcontents</w:t>
+      </w:r>
+      <w:r>
+        <w:cr/>
+      </w:r>
+      <w:r>
+        <w:rPr>
+          <w:rStyle w:val="VerbatimChar"/>
+        </w:rPr>
+        <w:t xml:space="preserve">}</w:t>
+      </w:r>
+      <w:r>
+        <w:cr/>
+      </w:r>
+      <w:r>
+        <w:rPr>
+          <w:rStyle w:val="VerbatimChar"/>
+        </w:rPr>
+        <w:t xml:space="preserve"/>
+      </w:r>
+      <w:r>
+        <w:cr/>
+      </w:r>
+      <w:r>
+        <w:rPr>
+          <w:rStyle w:val="VerbatimChar"/>
+        </w:rPr>
+        <w:t xml:space="preserve">\section{Simple Beamer}</w:t>
+      </w:r>
+      <w:r>
+        <w:cr/>
+      </w:r>
+      <w:r>
+        <w:rPr>
+          <w:rStyle w:val="VerbatimChar"/>
+        </w:rPr>
+        <w:t xml:space="preserve">\begin{frame}</w:t>
+      </w:r>
+      <w:r>
+        <w:cr/>
+      </w:r>
+      <w:r>
+        <w:rPr>
+          <w:rStyle w:val="VerbatimChar"/>
+        </w:rPr>
+        <w:t xml:space="preserve">    \frametitle{My first slide}</w:t>
+      </w:r>
+      <w:r>
+        <w:cr/>
+      </w:r>
+      <w:r>
+        <w:rPr>
+          <w:rStyle w:val="VerbatimChar"/>
+        </w:rPr>
+        <w:t xml:space="preserve">\end{frame}</w:t>
+      </w:r>
+    </w:p>
+    <w:p>
+      <w:pPr>
+        <w:numPr>
+          <w:numId w:val="1"/>
+          <w:ilvl w:val="0"/>
+        </w:numPr>
+      </w:pPr>
+      <w:r>
+        <w:t xml:space="preserve">There are various other commands and tools that can be used in Beamer. In particular take a look at the</w:t>
+      </w:r>
+      <w:r>
+        <w:t xml:space="preserve"> </w:t>
+      </w:r>
+      <w:r>
+        <w:rPr>
+          <w:rStyle w:val="VerbatimChar"/>
+        </w:rPr>
+        <w:t xml:space="preserve">pause</w:t>
+      </w:r>
+      <w:r>
+        <w:t xml:space="preserve">,</w:t>
+      </w:r>
+      <w:r>
+        <w:t xml:space="preserve"> </w:t>
+      </w:r>
+      <w:r>
+        <w:rPr>
+          <w:rStyle w:val="VerbatimChar"/>
+        </w:rPr>
+        <w:t xml:space="preserve">only</w:t>
+      </w:r>
+      <w:r>
+        <w:t xml:space="preserve"> </w:t>
+      </w:r>
+      <w:r>
+        <w:t xml:space="preserve">and</w:t>
+      </w:r>
+      <w:r>
+        <w:t xml:space="preserve"> </w:t>
+      </w:r>
+      <w:r>
+        <w:rPr>
+          <w:rStyle w:val="VerbatimChar"/>
+        </w:rPr>
+        <w:t xml:space="preserve">onslide</w:t>
+      </w:r>
+      <w:r>
+        <w:t xml:space="preserve"> </w:t>
+      </w:r>
+      <w:r>
+        <w:t xml:space="preserve">commands.</w:t>
       </w:r>
     </w:p>
   </w:body>
@@ -1560,7 +3270,7 @@
 <file path=word/numbering.xml><?xml version="1.0" encoding="utf-8"?>
 <w:numbering xmlns:w="http://schemas.openxmlformats.org/wordprocessingml/2006/main">
   <w:abstractNum w:abstractNumId="0">
-    <w:nsid w:val="9bea31ea"/>
+    <w:nsid w:val="7a5d9b86"/>
     <w:multiLevelType w:val="multilevel"/>
     <w:lvl w:ilvl="0">
       <w:numFmt w:val="bullet"/>
@@ -1641,7 +3351,7 @@
     </w:lvl>
   </w:abstractNum>
   <w:abstractNum w:abstractNumId="2">
-    <w:nsid w:val="2d4f517b"/>
+    <w:nsid w:val="c27f2cfe"/>
     <w:multiLevelType w:val="multilevel"/>
     <w:lvl w:ilvl="0">
       <w:start w:val="1"/>
@@ -1729,7 +3439,7 @@
     </w:lvl>
   </w:abstractNum>
   <w:abstractNum w:abstractNumId="3">
-    <w:nsid w:val="17921227"/>
+    <w:nsid w:val="efbf3635"/>
     <w:multiLevelType w:val="multilevel"/>
     <w:lvl w:ilvl="0">
       <w:start w:val="9"/>
@@ -1913,6 +3623,30 @@
     </w:lvlOverride>
     <w:lvlOverride w:ilvl="6">
       <w:startOverride w:val="9"/>
+    </w:lvlOverride>
+  </w:num>
+  <w:num w:numId="6">
+    <w:abstractNumId w:val="2"/>
+    <w:lvlOverride w:ilvl="0">
+      <w:startOverride w:val="1"/>
+    </w:lvlOverride>
+    <w:lvlOverride w:ilvl="1">
+      <w:startOverride w:val="1"/>
+    </w:lvlOverride>
+    <w:lvlOverride w:ilvl="2">
+      <w:startOverride w:val="1"/>
+    </w:lvlOverride>
+    <w:lvlOverride w:ilvl="3">
+      <w:startOverride w:val="1"/>
+    </w:lvlOverride>
+    <w:lvlOverride w:ilvl="4">
+      <w:startOverride w:val="1"/>
+    </w:lvlOverride>
+    <w:lvlOverride w:ilvl="5">
+      <w:startOverride w:val="1"/>
+    </w:lvlOverride>
+    <w:lvlOverride w:ilvl="6">
+      <w:startOverride w:val="1"/>
     </w:lvlOverride>
   </w:num>
 </w:numbering>

</xml_diff>

<commit_message>
Fixed some typos in 10
</commit_message>
<xml_diff>
--- a/LabSheets/Week_10.docx
+++ b/LabSheets/Week_10.docx
@@ -1384,6 +1384,12 @@
       </w:r>
     </w:p>
     <w:p>
+      <w:pPr>
+        <w:numPr>
+          <w:numId w:val="1"/>
+          <w:ilvl w:val="0"/>
+        </w:numPr>
+      </w:pPr>
       <w:r>
         <w:t xml:space="preserve">This is very much touching the surface of what can be down with tikz. The simplest next step is to include various color and thickness options:</w:t>
       </w:r>
@@ -1391,66 +1397,116 @@
     <w:p>
       <w:pPr>
         <w:pStyle w:val="SourceCode"/>
-      </w:pPr>
-      <w:r>
-        <w:rPr>
-          <w:rStyle w:val="VerbatimChar"/>
-        </w:rPr>
-        <w:t xml:space="preserve">    \begin{tikzpicture}</w:t>
-      </w:r>
-      <w:r>
-        <w:cr/>
-      </w:r>
-      <w:r>
-        <w:rPr>
-          <w:rStyle w:val="VerbatimChar"/>
-        </w:rPr>
-        <w:t xml:space="preserve">        \draw [ultra thick] (0,0) -- (0,2); % This draws a line from (0,0) to (0,2)</w:t>
-      </w:r>
-      <w:r>
-        <w:cr/>
-      </w:r>
-      <w:r>
-        <w:rPr>
-          <w:rStyle w:val="VerbatimChar"/>
-        </w:rPr>
-        <w:t xml:space="preserve">        \draw [thin, color=blue] (-1,1) -- (1,1); % This draws a line from (-1,1) to (1,1)</w:t>
-      </w:r>
-      <w:r>
-        <w:cr/>
-      </w:r>
-      <w:r>
-        <w:rPr>
-          <w:rStyle w:val="VerbatimChar"/>
-        </w:rPr>
-        <w:t xml:space="preserve">        \draw [thick] (0,0) -- (1,-1); % This draws a line from (0,0) to (1,-1)</w:t>
-      </w:r>
-      <w:r>
-        <w:cr/>
-      </w:r>
-      <w:r>
-        <w:rPr>
-          <w:rStyle w:val="VerbatimChar"/>
-        </w:rPr>
-        <w:t xml:space="preserve">        \draw [thick] (0,0) -- (-1,-1); % This draws a line from (0,0) to (-1,-1)</w:t>
-      </w:r>
-      <w:r>
-        <w:cr/>
-      </w:r>
-      <w:r>
-        <w:rPr>
-          <w:rStyle w:val="VerbatimChar"/>
-        </w:rPr>
-        <w:t xml:space="preserve">        \draw [color=red, fill=green] (0,2.5) circle(.5); % This draws a circle at (0,2.5) with radius .5</w:t>
-      </w:r>
-      <w:r>
-        <w:cr/>
-      </w:r>
-      <w:r>
-        <w:rPr>
-          <w:rStyle w:val="VerbatimChar"/>
-        </w:rPr>
-        <w:t xml:space="preserve">    \end{tikzpicture}</w:t>
+        <w:numPr>
+          <w:numId w:val="1"/>
+          <w:ilvl w:val="0"/>
+        </w:numPr>
+      </w:pPr>
+      <w:r>
+        <w:rPr>
+          <w:rStyle w:val="VerbatimChar"/>
+        </w:rPr>
+        <w:t xml:space="preserve">\begin{tikzpicture}</w:t>
+      </w:r>
+      <w:r>
+        <w:cr/>
+      </w:r>
+      <w:r>
+        <w:rPr>
+          <w:rStyle w:val="VerbatimChar"/>
+        </w:rPr>
+        <w:t xml:space="preserve">    \draw [ultra thick] (0,0) -- (0,2); % This draws a line from (0,0) to (0,2)</w:t>
+      </w:r>
+      <w:r>
+        <w:cr/>
+      </w:r>
+      <w:r>
+        <w:rPr>
+          <w:rStyle w:val="VerbatimChar"/>
+        </w:rPr>
+        <w:t xml:space="preserve">    \draw [thin, color=blue] (-1,1) -- (1,1); % This draws a line from (-1,1) to (1,1)</w:t>
+      </w:r>
+      <w:r>
+        <w:cr/>
+      </w:r>
+      <w:r>
+        <w:rPr>
+          <w:rStyle w:val="VerbatimChar"/>
+        </w:rPr>
+        <w:t xml:space="preserve">    \draw [thick] (0,0) -- (1,-1); % This draws a line from (0,0) to (1,-1)</w:t>
+      </w:r>
+      <w:r>
+        <w:cr/>
+      </w:r>
+      <w:r>
+        <w:rPr>
+          <w:rStyle w:val="VerbatimChar"/>
+        </w:rPr>
+        <w:t xml:space="preserve">    \draw [thick] (0,0) -- (-1,-1); % This draws a line from (0,0) to (-1,-1)</w:t>
+      </w:r>
+      <w:r>
+        <w:cr/>
+      </w:r>
+      <w:r>
+        <w:rPr>
+          <w:rStyle w:val="VerbatimChar"/>
+        </w:rPr>
+        <w:t xml:space="preserve">    \draw [color=red, fill=green] (0,2.5) circle(.5); % This draws a circle at (0,2.5) with radius .5</w:t>
+      </w:r>
+      <w:r>
+        <w:cr/>
+      </w:r>
+      <w:r>
+        <w:rPr>
+          <w:rStyle w:val="VerbatimChar"/>
+        </w:rPr>
+        <w:t xml:space="preserve">\end{tikzpicture}</w:t>
+      </w:r>
+    </w:p>
+    <w:p>
+      <w:pPr>
+        <w:numPr>
+          <w:numId w:val="1"/>
+          <w:ilvl w:val="0"/>
+        </w:numPr>
+      </w:pPr>
+      <w:r>
+        <w:t xml:space="preserve">A lot more can be done with tikz and there are a variety of great examples, tutorials online.</w:t>
+      </w:r>
+    </w:p>
+    <w:p>
+      <w:pPr>
+        <w:numPr>
+          <w:numId w:val="2"/>
+          <w:ilvl w:val="0"/>
+        </w:numPr>
+      </w:pPr>
+      <w:r>
+        <w:rPr>
+          <w:b/>
+        </w:rPr>
+        <w:t xml:space="preserve">TICKABLE</w:t>
+      </w:r>
+      <w:r>
+        <w:t xml:space="preserve"> </w:t>
+      </w:r>
+      <w:r>
+        <w:t xml:space="preserve">It is possible to organise parts of a document using 'sections':</w:t>
+      </w:r>
+    </w:p>
+    <w:p>
+      <w:pPr>
+        <w:pStyle w:val="SourceCode"/>
+        <w:numPr>
+          <w:numId w:val="1"/>
+          <w:ilvl w:val="0"/>
+        </w:numPr>
+      </w:pPr>
+      <w:r>
+        <w:rPr>
+          <w:rStyle w:val="VerbatimChar"/>
+        </w:rPr>
+        <w:t xml:space="preserve">\section{My first section}</w:t>
       </w:r>
       <w:r>
         <w:cr/>
@@ -1468,265 +1524,212 @@
         <w:rPr>
           <w:rStyle w:val="VerbatimChar"/>
         </w:rPr>
-        <w:t xml:space="preserve">A lot more can be done with tikz and there are a variety of great examples, tutorials online.</w:t>
+        <w:t xml:space="preserve">This is a section with a few subsections.</w:t>
+      </w:r>
+      <w:r>
+        <w:cr/>
+      </w:r>
+      <w:r>
+        <w:rPr>
+          <w:rStyle w:val="VerbatimChar"/>
+        </w:rPr>
+        <w:t xml:space="preserve"/>
+      </w:r>
+      <w:r>
+        <w:cr/>
+      </w:r>
+      <w:r>
+        <w:rPr>
+          <w:rStyle w:val="VerbatimChar"/>
+        </w:rPr>
+        <w:t xml:space="preserve">\subsection{A part of my first section}</w:t>
+      </w:r>
+      <w:r>
+        <w:cr/>
+      </w:r>
+      <w:r>
+        <w:rPr>
+          <w:rStyle w:val="VerbatimChar"/>
+        </w:rPr>
+        <w:t xml:space="preserve"/>
+      </w:r>
+      <w:r>
+        <w:cr/>
+      </w:r>
+      <w:r>
+        <w:rPr>
+          <w:rStyle w:val="VerbatimChar"/>
+        </w:rPr>
+        <w:t xml:space="preserve">Here I could write about the problem I'm trying to solve.</w:t>
+      </w:r>
+      <w:r>
+        <w:cr/>
+      </w:r>
+      <w:r>
+        <w:rPr>
+          <w:rStyle w:val="VerbatimChar"/>
+        </w:rPr>
+        <w:t xml:space="preserve"/>
+      </w:r>
+      <w:r>
+        <w:cr/>
+      </w:r>
+      <w:r>
+        <w:rPr>
+          <w:rStyle w:val="VerbatimChar"/>
+        </w:rPr>
+        <w:t xml:space="preserve">\subsection{Another part of my first section}</w:t>
+      </w:r>
+      <w:r>
+        <w:cr/>
+      </w:r>
+      <w:r>
+        <w:rPr>
+          <w:rStyle w:val="VerbatimChar"/>
+        </w:rPr>
+        <w:t xml:space="preserve"/>
+      </w:r>
+      <w:r>
+        <w:cr/>
+      </w:r>
+      <w:r>
+        <w:rPr>
+          <w:rStyle w:val="VerbatimChar"/>
+        </w:rPr>
+        <w:t xml:space="preserve">In this subsection I could solve the problem.</w:t>
+      </w:r>
+      <w:r>
+        <w:cr/>
+      </w:r>
+      <w:r>
+        <w:rPr>
+          <w:rStyle w:val="VerbatimChar"/>
+        </w:rPr>
+        <w:t xml:space="preserve"/>
+      </w:r>
+      <w:r>
+        <w:cr/>
+      </w:r>
+      <w:r>
+        <w:rPr>
+          <w:rStyle w:val="VerbatimChar"/>
+        </w:rPr>
+        <w:t xml:space="preserve">\subsubsection{Further fragmentation...}</w:t>
+      </w:r>
+      <w:r>
+        <w:cr/>
+      </w:r>
+      <w:r>
+        <w:rPr>
+          <w:rStyle w:val="VerbatimChar"/>
+        </w:rPr>
+        <w:t xml:space="preserve"/>
+      </w:r>
+      <w:r>
+        <w:cr/>
+      </w:r>
+      <w:r>
+        <w:rPr>
+          <w:rStyle w:val="VerbatimChar"/>
+        </w:rPr>
+        <w:t xml:space="preserve">\section{My second section}</w:t>
+      </w:r>
+      <w:r>
+        <w:cr/>
+      </w:r>
+      <w:r>
+        <w:rPr>
+          <w:rStyle w:val="VerbatimChar"/>
+        </w:rPr>
+        <w:t xml:space="preserve"/>
+      </w:r>
+      <w:r>
+        <w:cr/>
+      </w:r>
+      <w:r>
+        <w:rPr>
+          <w:rStyle w:val="VerbatimChar"/>
+        </w:rPr>
+        <w:t xml:space="preserve">etc...</w:t>
+      </w:r>
+    </w:p>
+    <w:p>
+      <w:pPr>
+        <w:numPr>
+          <w:numId w:val="1"/>
+          <w:ilvl w:val="0"/>
+        </w:numPr>
+      </w:pPr>
+      <w:r>
+        <w:t xml:space="preserve">We can include labels to sections so that we can refer to them:</w:t>
+      </w:r>
+    </w:p>
+    <w:p>
+      <w:pPr>
+        <w:pStyle w:val="SourceCode"/>
+        <w:numPr>
+          <w:numId w:val="1"/>
+          <w:ilvl w:val="0"/>
+        </w:numPr>
+      </w:pPr>
+      <w:r>
+        <w:rPr>
+          <w:rStyle w:val="VerbatimChar"/>
+        </w:rPr>
+        <w:t xml:space="preserve">\section{My first section}\label{first_section}</w:t>
+      </w:r>
+      <w:r>
+        <w:cr/>
+      </w:r>
+      <w:r>
+        <w:rPr>
+          <w:rStyle w:val="VerbatimChar"/>
+        </w:rPr>
+        <w:t xml:space="preserve"/>
+      </w:r>
+      <w:r>
+        <w:cr/>
+      </w:r>
+      <w:r>
+        <w:rPr>
+          <w:rStyle w:val="VerbatimChar"/>
+        </w:rPr>
+        <w:t xml:space="preserve">\section{My second section}\label{second_section}</w:t>
+      </w:r>
+      <w:r>
+        <w:cr/>
+      </w:r>
+      <w:r>
+        <w:rPr>
+          <w:rStyle w:val="VerbatimChar"/>
+        </w:rPr>
+        <w:t xml:space="preserve"/>
+      </w:r>
+      <w:r>
+        <w:cr/>
+      </w:r>
+      <w:r>
+        <w:rPr>
+          <w:rStyle w:val="VerbatimChar"/>
+        </w:rPr>
+        <w:t xml:space="preserve">In Section \ref{first_section} we saw that...</w:t>
+      </w:r>
+    </w:p>
+    <w:p>
+      <w:pPr>
+        <w:numPr>
+          <w:numId w:val="1"/>
+          <w:ilvl w:val="0"/>
+        </w:numPr>
+      </w:pPr>
+      <w:r>
+        <w:t xml:space="preserve">When compiling one needs to compile twice:</w:t>
       </w:r>
     </w:p>
     <w:p>
       <w:pPr>
         <w:numPr>
           <w:numId w:val="5"/>
-          <w:ilvl w:val="0"/>
-        </w:numPr>
-      </w:pPr>
-      <w:r>
-        <w:rPr>
-          <w:b/>
-        </w:rPr>
-        <w:t xml:space="preserve">TICKABLE</w:t>
-      </w:r>
-      <w:r>
-        <w:t xml:space="preserve"> </w:t>
-      </w:r>
-      <w:r>
-        <w:t xml:space="preserve">It is possible to organise parts of a document using 'sections':</w:t>
-      </w:r>
-    </w:p>
-    <w:p>
-      <w:pPr>
-        <w:pStyle w:val="SourceCode"/>
-        <w:numPr>
-          <w:numId w:val="1"/>
-          <w:ilvl w:val="0"/>
-        </w:numPr>
-      </w:pPr>
-      <w:r>
-        <w:rPr>
-          <w:rStyle w:val="VerbatimChar"/>
-        </w:rPr>
-        <w:t xml:space="preserve">\section{My first section}</w:t>
-      </w:r>
-      <w:r>
-        <w:cr/>
-      </w:r>
-      <w:r>
-        <w:rPr>
-          <w:rStyle w:val="VerbatimChar"/>
-        </w:rPr>
-        <w:t xml:space="preserve"/>
-      </w:r>
-      <w:r>
-        <w:cr/>
-      </w:r>
-      <w:r>
-        <w:rPr>
-          <w:rStyle w:val="VerbatimChar"/>
-        </w:rPr>
-        <w:t xml:space="preserve">This is a section with a few subsections.</w:t>
-      </w:r>
-      <w:r>
-        <w:cr/>
-      </w:r>
-      <w:r>
-        <w:rPr>
-          <w:rStyle w:val="VerbatimChar"/>
-        </w:rPr>
-        <w:t xml:space="preserve"/>
-      </w:r>
-      <w:r>
-        <w:cr/>
-      </w:r>
-      <w:r>
-        <w:rPr>
-          <w:rStyle w:val="VerbatimChar"/>
-        </w:rPr>
-        <w:t xml:space="preserve">\subsection{A part of my first section}</w:t>
-      </w:r>
-      <w:r>
-        <w:cr/>
-      </w:r>
-      <w:r>
-        <w:rPr>
-          <w:rStyle w:val="VerbatimChar"/>
-        </w:rPr>
-        <w:t xml:space="preserve"/>
-      </w:r>
-      <w:r>
-        <w:cr/>
-      </w:r>
-      <w:r>
-        <w:rPr>
-          <w:rStyle w:val="VerbatimChar"/>
-        </w:rPr>
-        <w:t xml:space="preserve">Here I could write about the problem I'm trying to solve.</w:t>
-      </w:r>
-      <w:r>
-        <w:cr/>
-      </w:r>
-      <w:r>
-        <w:rPr>
-          <w:rStyle w:val="VerbatimChar"/>
-        </w:rPr>
-        <w:t xml:space="preserve"/>
-      </w:r>
-      <w:r>
-        <w:cr/>
-      </w:r>
-      <w:r>
-        <w:rPr>
-          <w:rStyle w:val="VerbatimChar"/>
-        </w:rPr>
-        <w:t xml:space="preserve">\subsection{Another part of my first section}</w:t>
-      </w:r>
-      <w:r>
-        <w:cr/>
-      </w:r>
-      <w:r>
-        <w:rPr>
-          <w:rStyle w:val="VerbatimChar"/>
-        </w:rPr>
-        <w:t xml:space="preserve"/>
-      </w:r>
-      <w:r>
-        <w:cr/>
-      </w:r>
-      <w:r>
-        <w:rPr>
-          <w:rStyle w:val="VerbatimChar"/>
-        </w:rPr>
-        <w:t xml:space="preserve">In this subsection I could solve the problem.</w:t>
-      </w:r>
-      <w:r>
-        <w:cr/>
-      </w:r>
-      <w:r>
-        <w:rPr>
-          <w:rStyle w:val="VerbatimChar"/>
-        </w:rPr>
-        <w:t xml:space="preserve"/>
-      </w:r>
-      <w:r>
-        <w:cr/>
-      </w:r>
-      <w:r>
-        <w:rPr>
-          <w:rStyle w:val="VerbatimChar"/>
-        </w:rPr>
-        <w:t xml:space="preserve">\subsubsection{Further fragmentation...}</w:t>
-      </w:r>
-      <w:r>
-        <w:cr/>
-      </w:r>
-      <w:r>
-        <w:rPr>
-          <w:rStyle w:val="VerbatimChar"/>
-        </w:rPr>
-        <w:t xml:space="preserve"/>
-      </w:r>
-      <w:r>
-        <w:cr/>
-      </w:r>
-      <w:r>
-        <w:rPr>
-          <w:rStyle w:val="VerbatimChar"/>
-        </w:rPr>
-        <w:t xml:space="preserve">\section{My second section}</w:t>
-      </w:r>
-      <w:r>
-        <w:cr/>
-      </w:r>
-      <w:r>
-        <w:rPr>
-          <w:rStyle w:val="VerbatimChar"/>
-        </w:rPr>
-        <w:t xml:space="preserve"/>
-      </w:r>
-      <w:r>
-        <w:cr/>
-      </w:r>
-      <w:r>
-        <w:rPr>
-          <w:rStyle w:val="VerbatimChar"/>
-        </w:rPr>
-        <w:t xml:space="preserve">etc...</w:t>
-      </w:r>
-    </w:p>
-    <w:p>
-      <w:pPr>
-        <w:numPr>
-          <w:numId w:val="1"/>
-          <w:ilvl w:val="0"/>
-        </w:numPr>
-      </w:pPr>
-      <w:r>
-        <w:t xml:space="preserve">We can include labels to sections so that we can refer to them:</w:t>
-      </w:r>
-    </w:p>
-    <w:p>
-      <w:pPr>
-        <w:pStyle w:val="SourceCode"/>
-        <w:numPr>
-          <w:numId w:val="1"/>
-          <w:ilvl w:val="0"/>
-        </w:numPr>
-      </w:pPr>
-      <w:r>
-        <w:rPr>
-          <w:rStyle w:val="VerbatimChar"/>
-        </w:rPr>
-        <w:t xml:space="preserve">\section{My first section}\label{first_section}</w:t>
-      </w:r>
-      <w:r>
-        <w:cr/>
-      </w:r>
-      <w:r>
-        <w:rPr>
-          <w:rStyle w:val="VerbatimChar"/>
-        </w:rPr>
-        <w:t xml:space="preserve"/>
-      </w:r>
-      <w:r>
-        <w:cr/>
-      </w:r>
-      <w:r>
-        <w:rPr>
-          <w:rStyle w:val="VerbatimChar"/>
-        </w:rPr>
-        <w:t xml:space="preserve">\section{My second section}\label{second_section}</w:t>
-      </w:r>
-      <w:r>
-        <w:cr/>
-      </w:r>
-      <w:r>
-        <w:rPr>
-          <w:rStyle w:val="VerbatimChar"/>
-        </w:rPr>
-        <w:t xml:space="preserve"/>
-      </w:r>
-      <w:r>
-        <w:cr/>
-      </w:r>
-      <w:r>
-        <w:rPr>
-          <w:rStyle w:val="VerbatimChar"/>
-        </w:rPr>
-        <w:t xml:space="preserve">In Section \ref{first_section} we saw that...</w:t>
-      </w:r>
-    </w:p>
-    <w:p>
-      <w:pPr>
-        <w:numPr>
-          <w:numId w:val="1"/>
-          <w:ilvl w:val="0"/>
-        </w:numPr>
-      </w:pPr>
-      <w:r>
-        <w:t xml:space="preserve">When compiling one needs to compile twice:</w:t>
-      </w:r>
-    </w:p>
-    <w:p>
-      <w:pPr>
-        <w:numPr>
-          <w:numId w:val="6"/>
           <w:ilvl w:val="1"/>
         </w:numPr>
       </w:pPr>
@@ -1737,7 +1740,7 @@
     <w:p>
       <w:pPr>
         <w:numPr>
-          <w:numId w:val="6"/>
+          <w:numId w:val="5"/>
           <w:ilvl w:val="1"/>
         </w:numPr>
       </w:pPr>
@@ -1800,7 +1803,7 @@
     <w:p>
       <w:pPr>
         <w:numPr>
-          <w:numId w:val="5"/>
+          <w:numId w:val="2"/>
           <w:ilvl w:val="0"/>
         </w:numPr>
       </w:pPr>
@@ -2060,7 +2063,7 @@
     <w:p>
       <w:pPr>
         <w:numPr>
-          <w:numId w:val="5"/>
+          <w:numId w:val="2"/>
           <w:ilvl w:val="0"/>
         </w:numPr>
       </w:pPr>
@@ -2095,7 +2098,7 @@
     <w:p>
       <w:pPr>
         <w:numPr>
-          <w:numId w:val="5"/>
+          <w:numId w:val="2"/>
           <w:ilvl w:val="0"/>
         </w:numPr>
       </w:pPr>
@@ -2130,7 +2133,7 @@
     <w:p>
       <w:pPr>
         <w:numPr>
-          <w:numId w:val="5"/>
+          <w:numId w:val="2"/>
           <w:ilvl w:val="0"/>
         </w:numPr>
       </w:pPr>
@@ -2201,7 +2204,7 @@
     <w:p>
       <w:pPr>
         <w:numPr>
-          <w:numId w:val="5"/>
+          <w:numId w:val="2"/>
           <w:ilvl w:val="0"/>
         </w:numPr>
       </w:pPr>
@@ -2318,7 +2321,7 @@
     <w:p>
       <w:pPr>
         <w:numPr>
-          <w:numId w:val="5"/>
+          <w:numId w:val="2"/>
           <w:ilvl w:val="0"/>
         </w:numPr>
       </w:pPr>
@@ -2443,7 +2446,7 @@
     <w:p>
       <w:pPr>
         <w:numPr>
-          <w:numId w:val="5"/>
+          <w:numId w:val="2"/>
           <w:ilvl w:val="0"/>
         </w:numPr>
       </w:pPr>
@@ -2478,7 +2481,7 @@
     <w:p>
       <w:pPr>
         <w:numPr>
-          <w:numId w:val="5"/>
+          <w:numId w:val="2"/>
           <w:ilvl w:val="0"/>
         </w:numPr>
       </w:pPr>
@@ -2587,7 +2590,7 @@
     <w:p>
       <w:pPr>
         <w:numPr>
-          <w:numId w:val="5"/>
+          <w:numId w:val="2"/>
           <w:ilvl w:val="0"/>
         </w:numPr>
       </w:pPr>
@@ -2720,7 +2723,7 @@
     <w:p>
       <w:pPr>
         <w:numPr>
-          <w:numId w:val="5"/>
+          <w:numId w:val="2"/>
           <w:ilvl w:val="0"/>
         </w:numPr>
       </w:pPr>
@@ -2800,7 +2803,7 @@
     <w:p>
       <w:pPr>
         <w:numPr>
-          <w:numId w:val="5"/>
+          <w:numId w:val="2"/>
           <w:ilvl w:val="0"/>
         </w:numPr>
       </w:pPr>
@@ -3011,7 +3014,7 @@
     <w:p>
       <w:pPr>
         <w:numPr>
-          <w:numId w:val="5"/>
+          <w:numId w:val="2"/>
           <w:ilvl w:val="0"/>
         </w:numPr>
       </w:pPr>
@@ -3270,7 +3273,7 @@
 <file path=word/numbering.xml><?xml version="1.0" encoding="utf-8"?>
 <w:numbering xmlns:w="http://schemas.openxmlformats.org/wordprocessingml/2006/main">
   <w:abstractNum w:abstractNumId="0">
-    <w:nsid w:val="7a5d9b86"/>
+    <w:nsid w:val="452951cf"/>
     <w:multiLevelType w:val="multilevel"/>
     <w:lvl w:ilvl="0">
       <w:numFmt w:val="bullet"/>
@@ -3351,7 +3354,7 @@
     </w:lvl>
   </w:abstractNum>
   <w:abstractNum w:abstractNumId="2">
-    <w:nsid w:val="c27f2cfe"/>
+    <w:nsid w:val="d85dccad"/>
     <w:multiLevelType w:val="multilevel"/>
     <w:lvl w:ilvl="0">
       <w:start w:val="1"/>
@@ -3427,94 +3430,6 @@
     </w:lvl>
     <w:lvl w:ilvl="6">
       <w:start w:val="1"/>
-      <w:numFmt w:val="decimal"/>
-      <w:lvlText w:val="%7."/>
-      <w:lvlJc w:val="left"/>
-      <w:pPr>
-        <w:tabs>
-          <w:tab w:val="num" w:pos="4320"/>
-        </w:tabs>
-        <w:ind w:left="4800" w:hanging="480"/>
-      </w:pPr>
-    </w:lvl>
-  </w:abstractNum>
-  <w:abstractNum w:abstractNumId="3">
-    <w:nsid w:val="efbf3635"/>
-    <w:multiLevelType w:val="multilevel"/>
-    <w:lvl w:ilvl="0">
-      <w:start w:val="9"/>
-      <w:numFmt w:val="decimal"/>
-      <w:lvlText w:val="%1."/>
-      <w:lvlJc w:val="left"/>
-      <w:pPr>
-        <w:tabs>
-          <w:tab w:val="num" w:pos="0"/>
-        </w:tabs>
-        <w:ind w:left="480" w:hanging="480"/>
-      </w:pPr>
-    </w:lvl>
-    <w:lvl w:ilvl="1">
-      <w:start w:val="9"/>
-      <w:numFmt w:val="decimal"/>
-      <w:lvlText w:val="%2."/>
-      <w:lvlJc w:val="left"/>
-      <w:pPr>
-        <w:tabs>
-          <w:tab w:val="num" w:pos="720"/>
-        </w:tabs>
-        <w:ind w:left="1200" w:hanging="480"/>
-      </w:pPr>
-    </w:lvl>
-    <w:lvl w:ilvl="2">
-      <w:start w:val="9"/>
-      <w:numFmt w:val="decimal"/>
-      <w:lvlText w:val="%3."/>
-      <w:lvlJc w:val="left"/>
-      <w:pPr>
-        <w:tabs>
-          <w:tab w:val="num" w:pos="1440"/>
-        </w:tabs>
-        <w:ind w:left="1920" w:hanging="480"/>
-      </w:pPr>
-    </w:lvl>
-    <w:lvl w:ilvl="3">
-      <w:start w:val="9"/>
-      <w:numFmt w:val="decimal"/>
-      <w:lvlText w:val="%4."/>
-      <w:lvlJc w:val="left"/>
-      <w:pPr>
-        <w:tabs>
-          <w:tab w:val="num" w:pos="2160"/>
-        </w:tabs>
-        <w:ind w:left="2640" w:hanging="480"/>
-      </w:pPr>
-    </w:lvl>
-    <w:lvl w:ilvl="4">
-      <w:start w:val="9"/>
-      <w:numFmt w:val="decimal"/>
-      <w:lvlText w:val="%5."/>
-      <w:lvlJc w:val="left"/>
-      <w:pPr>
-        <w:tabs>
-          <w:tab w:val="num" w:pos="2880"/>
-        </w:tabs>
-        <w:ind w:left="3360" w:hanging="480"/>
-      </w:pPr>
-    </w:lvl>
-    <w:lvl w:ilvl="5">
-      <w:start w:val="9"/>
-      <w:numFmt w:val="decimal"/>
-      <w:lvlText w:val="%6."/>
-      <w:lvlJc w:val="left"/>
-      <w:pPr>
-        <w:tabs>
-          <w:tab w:val="num" w:pos="3600"/>
-        </w:tabs>
-        <w:ind w:left="4080" w:hanging="480"/>
-      </w:pPr>
-    </w:lvl>
-    <w:lvl w:ilvl="6">
-      <w:start w:val="9"/>
       <w:numFmt w:val="decimal"/>
       <w:lvlText w:val="%7."/>
       <w:lvlJc w:val="left"/>
@@ -3602,30 +3517,6 @@
     </w:lvlOverride>
   </w:num>
   <w:num w:numId="5">
-    <w:abstractNumId w:val="3"/>
-    <w:lvlOverride w:ilvl="0">
-      <w:startOverride w:val="9"/>
-    </w:lvlOverride>
-    <w:lvlOverride w:ilvl="1">
-      <w:startOverride w:val="9"/>
-    </w:lvlOverride>
-    <w:lvlOverride w:ilvl="2">
-      <w:startOverride w:val="9"/>
-    </w:lvlOverride>
-    <w:lvlOverride w:ilvl="3">
-      <w:startOverride w:val="9"/>
-    </w:lvlOverride>
-    <w:lvlOverride w:ilvl="4">
-      <w:startOverride w:val="9"/>
-    </w:lvlOverride>
-    <w:lvlOverride w:ilvl="5">
-      <w:startOverride w:val="9"/>
-    </w:lvlOverride>
-    <w:lvlOverride w:ilvl="6">
-      <w:startOverride w:val="9"/>
-    </w:lvlOverride>
-  </w:num>
-  <w:num w:numId="6">
     <w:abstractNumId w:val="2"/>
     <w:lvlOverride w:ilvl="0">
       <w:startOverride w:val="1"/>

</xml_diff>